<commit_message>
gant + project update
</commit_message>
<xml_diff>
--- a/Project_Report.docx
+++ b/Project_Report.docx
@@ -347,6 +347,7 @@
                                     <w:calendar w:val="gregorian"/>
                                   </w:date>
                                 </w:sdtPr>
+                                <w:sdtEndPr/>
                                 <w:sdtContent>
                                   <w:p>
                                     <w:pPr>
@@ -392,6 +393,7 @@
                                     <w:dataBinding w:prefixMappings="xmlns:ns0='http://schemas.openxmlformats.org/officeDocument/2006/extended-properties' " w:xpath="/ns0:Properties[1]/ns0:Company[1]" w:storeItemID="{6668398D-A668-4E3E-A5EB-62B293D839F1}"/>
                                     <w:text/>
                                   </w:sdtPr>
+                                  <w:sdtEndPr/>
                                   <w:sdtContent>
                                     <w:r>
                                       <w:rPr>
@@ -422,6 +424,7 @@
                                     <w:dataBinding w:prefixMappings="xmlns:ns0='http://schemas.microsoft.com/office/2006/coverPageProps' " w:xpath="/ns0:CoverPageProperties[1]/ns0:CompanyAddress[1]" w:storeItemID="{55AF091B-3C7A-41E3-B477-F2FDAA23CFDA}"/>
                                     <w:text/>
                                   </w:sdtPr>
+                                  <w:sdtEndPr/>
                                   <w:sdtContent>
                                     <w:r>
                                       <w:rPr>
@@ -498,6 +501,7 @@
                               <w:calendar w:val="gregorian"/>
                             </w:date>
                           </w:sdtPr>
+                          <w:sdtEndPr/>
                           <w:sdtContent>
                             <w:p>
                               <w:pPr>
@@ -543,6 +547,7 @@
                               <w:dataBinding w:prefixMappings="xmlns:ns0='http://schemas.openxmlformats.org/officeDocument/2006/extended-properties' " w:xpath="/ns0:Properties[1]/ns0:Company[1]" w:storeItemID="{6668398D-A668-4E3E-A5EB-62B293D839F1}"/>
                               <w:text/>
                             </w:sdtPr>
+                            <w:sdtEndPr/>
                             <w:sdtContent>
                               <w:r>
                                 <w:rPr>
@@ -573,6 +578,7 @@
                               <w:dataBinding w:prefixMappings="xmlns:ns0='http://schemas.microsoft.com/office/2006/coverPageProps' " w:xpath="/ns0:CoverPageProperties[1]/ns0:CompanyAddress[1]" w:storeItemID="{55AF091B-3C7A-41E3-B477-F2FDAA23CFDA}"/>
                               <w:text/>
                             </w:sdtPr>
+                            <w:sdtEndPr/>
                             <w:sdtContent>
                               <w:r>
                                 <w:rPr>
@@ -1518,7 +1524,23 @@
           <w:sz w:val="22"/>
           <w:szCs w:val="22"/>
         </w:rPr>
-        <w:t xml:space="preserve">aim to pick the best features on the market and implement them </w:t>
+        <w:t xml:space="preserve">aim to pick the </w:t>
+      </w:r>
+      <w:r>
+        <w:rPr>
+          <w:rFonts w:ascii="Times New Roman" w:hAnsi="Times New Roman" w:cs="Times New Roman"/>
+          <w:sz w:val="22"/>
+          <w:szCs w:val="22"/>
+        </w:rPr>
+        <w:t>most beneficial</w:t>
+      </w:r>
+      <w:r>
+        <w:rPr>
+          <w:rFonts w:ascii="Times New Roman" w:hAnsi="Times New Roman" w:cs="Times New Roman"/>
+          <w:sz w:val="22"/>
+          <w:szCs w:val="22"/>
+        </w:rPr>
+        <w:t xml:space="preserve"> features on the market and implement them </w:t>
       </w:r>
       <w:r>
         <w:rPr>
@@ -1558,33 +1580,15 @@
           <w:sz w:val="22"/>
           <w:szCs w:val="22"/>
         </w:rPr>
-        <w:t xml:space="preserve"> </w:t>
-      </w:r>
-      <w:proofErr w:type="gramStart"/>
-      <w:r>
-        <w:rPr>
-          <w:rFonts w:ascii="Times New Roman" w:hAnsi="Times New Roman" w:cs="Times New Roman"/>
-          <w:sz w:val="22"/>
-          <w:szCs w:val="22"/>
-        </w:rPr>
-        <w:t xml:space="preserve">that </w:t>
-      </w:r>
-      <w:r>
-        <w:rPr>
-          <w:rFonts w:ascii="Times New Roman" w:hAnsi="Times New Roman" w:cs="Times New Roman"/>
-          <w:sz w:val="22"/>
-          <w:szCs w:val="22"/>
-        </w:rPr>
-        <w:t xml:space="preserve"> may</w:t>
-      </w:r>
-      <w:proofErr w:type="gramEnd"/>
-      <w:r>
-        <w:rPr>
-          <w:rFonts w:ascii="Times New Roman" w:hAnsi="Times New Roman" w:cs="Times New Roman"/>
-          <w:sz w:val="22"/>
-          <w:szCs w:val="22"/>
-        </w:rPr>
-        <w:t xml:space="preserve"> be lacking</w:t>
+        <w:t xml:space="preserve"> that </w:t>
+      </w:r>
+      <w:r>
+        <w:rPr>
+          <w:rFonts w:ascii="Times New Roman" w:hAnsi="Times New Roman" w:cs="Times New Roman"/>
+          <w:sz w:val="22"/>
+          <w:szCs w:val="22"/>
+        </w:rPr>
+        <w:t>may be lacking</w:t>
       </w:r>
       <w:r>
         <w:rPr>
@@ -2856,6 +2860,16 @@
     </w:p>
     <w:p>
       <w:pPr>
+        <w:jc w:val="both"/>
+        <w:rPr>
+          <w:rFonts w:ascii="Times New Roman" w:hAnsi="Times New Roman" w:cs="Times New Roman"/>
+          <w:sz w:val="22"/>
+          <w:szCs w:val="22"/>
+        </w:rPr>
+      </w:pPr>
+    </w:p>
+    <w:p>
+      <w:pPr>
         <w:pStyle w:val="Heading2"/>
       </w:pPr>
       <w:bookmarkStart w:id="3" w:name="_Toc180069357"/>
@@ -3506,6 +3520,7 @@
           <w:sz w:val="22"/>
           <w:szCs w:val="22"/>
         </w:rPr>
+        <w:lastRenderedPageBreak/>
         <w:t>Evaluation Report</w:t>
       </w:r>
       <w:r>
@@ -3546,7 +3561,6 @@
           <w:sz w:val="22"/>
           <w:szCs w:val="22"/>
         </w:rPr>
-        <w:lastRenderedPageBreak/>
         <w:t>Recommendations for Further Work</w:t>
       </w:r>
       <w:r>
@@ -3574,22 +3588,6 @@
         <w:t xml:space="preserve"> services.</w:t>
       </w:r>
     </w:p>
-    <w:p/>
-    <w:p/>
-    <w:p>
-      <w:pPr>
-        <w:pStyle w:val="Heading1"/>
-        <w:numPr>
-          <w:ilvl w:val="0"/>
-          <w:numId w:val="0"/>
-        </w:numPr>
-      </w:pPr>
-      <w:bookmarkStart w:id="5" w:name="_Toc180069359"/>
-      <w:r>
-        <w:t>System Design</w:t>
-      </w:r>
-      <w:bookmarkEnd w:id="5"/>
-    </w:p>
     <w:p>
       <w:pPr>
         <w:jc w:val="both"/>
@@ -3599,853 +3597,41 @@
           <w:szCs w:val="22"/>
         </w:rPr>
       </w:pPr>
-      <w:r>
-        <w:rPr>
-          <w:rFonts w:ascii="Times New Roman" w:hAnsi="Times New Roman" w:cs="Times New Roman"/>
-          <w:sz w:val="22"/>
-          <w:szCs w:val="22"/>
-        </w:rPr>
-        <w:t>This will act as a contract between the development team and the clients, outlining the system's functionality and data requirements. The following sections will break down these details:</w:t>
-      </w:r>
-    </w:p>
-    <w:p>
-      <w:pPr>
-        <w:rPr>
-          <w:rFonts w:ascii="Times New Roman" w:hAnsi="Times New Roman" w:cs="Times New Roman"/>
-          <w:sz w:val="22"/>
-          <w:szCs w:val="22"/>
-        </w:rPr>
-      </w:pPr>
     </w:p>
     <w:p>
       <w:pPr>
         <w:pStyle w:val="Heading2"/>
-      </w:pPr>
-      <w:bookmarkStart w:id="6" w:name="_Toc180069360"/>
-      <w:r>
-        <w:t>Functional Requirements</w:t>
-      </w:r>
-      <w:bookmarkEnd w:id="6"/>
-    </w:p>
-    <w:p>
-      <w:pPr>
-        <w:pStyle w:val="ListParagraph"/>
-        <w:numPr>
-          <w:ilvl w:val="0"/>
-          <w:numId w:val="4"/>
-        </w:numPr>
-        <w:rPr>
-          <w:rFonts w:ascii="Times New Roman" w:hAnsi="Times New Roman" w:cs="Times New Roman"/>
-          <w:sz w:val="22"/>
-          <w:szCs w:val="22"/>
-        </w:rPr>
-      </w:pPr>
-      <w:r>
-        <w:rPr>
-          <w:rFonts w:ascii="Times New Roman" w:hAnsi="Times New Roman" w:cs="Times New Roman"/>
-          <w:b/>
-          <w:bCs/>
-          <w:sz w:val="22"/>
-          <w:szCs w:val="22"/>
-        </w:rPr>
-        <w:t>User Registration and Authentication:</w:t>
-      </w:r>
-      <w:r>
-        <w:rPr>
-          <w:rFonts w:ascii="Times New Roman" w:hAnsi="Times New Roman" w:cs="Times New Roman"/>
-          <w:sz w:val="22"/>
-          <w:szCs w:val="22"/>
-        </w:rPr>
-        <w:t xml:space="preserve"> Users will be able to register, log in, and manage their accounts. Basic authentication using email and password. </w:t>
-      </w:r>
-    </w:p>
-    <w:p>
-      <w:pPr>
-        <w:pStyle w:val="ListParagraph"/>
-        <w:rPr>
-          <w:rFonts w:ascii="Times New Roman" w:hAnsi="Times New Roman" w:cs="Times New Roman"/>
-          <w:sz w:val="22"/>
-          <w:szCs w:val="22"/>
-        </w:rPr>
-      </w:pPr>
-    </w:p>
-    <w:p>
-      <w:pPr>
-        <w:pStyle w:val="ListParagraph"/>
-        <w:numPr>
-          <w:ilvl w:val="0"/>
-          <w:numId w:val="4"/>
-        </w:numPr>
-        <w:jc w:val="both"/>
-        <w:rPr>
-          <w:rFonts w:ascii="Times New Roman" w:hAnsi="Times New Roman" w:cs="Times New Roman"/>
-          <w:sz w:val="22"/>
-          <w:szCs w:val="22"/>
-        </w:rPr>
-      </w:pPr>
-      <w:r>
-        <w:rPr>
-          <w:rFonts w:ascii="Times New Roman" w:hAnsi="Times New Roman" w:cs="Times New Roman"/>
-          <w:b/>
-          <w:bCs/>
-          <w:sz w:val="22"/>
-          <w:szCs w:val="22"/>
-        </w:rPr>
-        <w:t>Social Support</w:t>
-      </w:r>
-      <w:r>
-        <w:rPr>
-          <w:rFonts w:ascii="Times New Roman" w:hAnsi="Times New Roman" w:cs="Times New Roman"/>
-          <w:b/>
-          <w:bCs/>
-          <w:sz w:val="22"/>
-          <w:szCs w:val="22"/>
-        </w:rPr>
-        <w:t xml:space="preserve">: </w:t>
-      </w:r>
-      <w:r>
-        <w:rPr>
-          <w:rFonts w:ascii="Times New Roman" w:hAnsi="Times New Roman" w:cs="Times New Roman"/>
-          <w:sz w:val="22"/>
-          <w:szCs w:val="22"/>
-        </w:rPr>
-        <w:t>a community-based feature where users can share positive experiences, mental health tips, or inspirational quotes.</w:t>
-      </w:r>
-    </w:p>
-    <w:p>
-      <w:pPr>
-        <w:pStyle w:val="ListParagraph"/>
-        <w:rPr>
-          <w:rFonts w:ascii="Times New Roman" w:hAnsi="Times New Roman" w:cs="Times New Roman"/>
-          <w:sz w:val="22"/>
-          <w:szCs w:val="22"/>
-        </w:rPr>
-      </w:pPr>
-    </w:p>
-    <w:p>
-      <w:pPr>
-        <w:pStyle w:val="ListParagraph"/>
-        <w:jc w:val="both"/>
-        <w:rPr>
-          <w:rFonts w:ascii="Times New Roman" w:hAnsi="Times New Roman" w:cs="Times New Roman"/>
-          <w:sz w:val="22"/>
-          <w:szCs w:val="22"/>
-        </w:rPr>
-      </w:pPr>
-    </w:p>
-    <w:p>
-      <w:pPr>
-        <w:pStyle w:val="ListParagraph"/>
-        <w:numPr>
-          <w:ilvl w:val="0"/>
-          <w:numId w:val="4"/>
-        </w:numPr>
-        <w:rPr>
-          <w:rFonts w:ascii="Times New Roman" w:hAnsi="Times New Roman" w:cs="Times New Roman"/>
-          <w:sz w:val="22"/>
-          <w:szCs w:val="22"/>
-        </w:rPr>
-      </w:pPr>
-      <w:r>
-        <w:rPr>
-          <w:rFonts w:ascii="Times New Roman" w:hAnsi="Times New Roman" w:cs="Times New Roman"/>
-          <w:b/>
-          <w:bCs/>
-          <w:sz w:val="22"/>
-          <w:szCs w:val="22"/>
-        </w:rPr>
-        <w:t>Mood Tracking:</w:t>
-      </w:r>
-      <w:r>
-        <w:rPr>
-          <w:rFonts w:ascii="Times New Roman" w:hAnsi="Times New Roman" w:cs="Times New Roman"/>
-          <w:sz w:val="22"/>
-          <w:szCs w:val="22"/>
-        </w:rPr>
-        <w:t xml:space="preserve"> Users can log their mood daily, choose from predefined moods, and add notes. </w:t>
-      </w:r>
-    </w:p>
-    <w:p>
-      <w:pPr>
-        <w:pStyle w:val="ListParagraph"/>
-        <w:rPr>
-          <w:rFonts w:ascii="Times New Roman" w:hAnsi="Times New Roman" w:cs="Times New Roman"/>
-          <w:sz w:val="22"/>
-          <w:szCs w:val="22"/>
-        </w:rPr>
-      </w:pPr>
-    </w:p>
-    <w:p>
-      <w:pPr>
-        <w:pStyle w:val="ListParagraph"/>
-        <w:numPr>
-          <w:ilvl w:val="0"/>
-          <w:numId w:val="4"/>
-        </w:numPr>
-        <w:rPr>
-          <w:rFonts w:ascii="Times New Roman" w:hAnsi="Times New Roman" w:cs="Times New Roman"/>
-          <w:sz w:val="22"/>
-          <w:szCs w:val="22"/>
-        </w:rPr>
-      </w:pPr>
-      <w:r>
-        <w:rPr>
-          <w:rFonts w:ascii="Times New Roman" w:hAnsi="Times New Roman" w:cs="Times New Roman"/>
-          <w:b/>
-          <w:bCs/>
-          <w:sz w:val="22"/>
-          <w:szCs w:val="22"/>
-        </w:rPr>
-        <w:t>Guided Meditations:</w:t>
-      </w:r>
-      <w:r>
-        <w:rPr>
-          <w:rFonts w:ascii="Times New Roman" w:hAnsi="Times New Roman" w:cs="Times New Roman"/>
-          <w:sz w:val="22"/>
-          <w:szCs w:val="22"/>
-        </w:rPr>
-        <w:t xml:space="preserve"> The app will offer a library of guided meditations that users can access and listen to. </w:t>
-      </w:r>
-    </w:p>
-    <w:p>
-      <w:pPr>
-        <w:pStyle w:val="ListParagraph"/>
-        <w:rPr>
-          <w:rFonts w:ascii="Times New Roman" w:hAnsi="Times New Roman" w:cs="Times New Roman"/>
-          <w:sz w:val="22"/>
-          <w:szCs w:val="22"/>
-        </w:rPr>
-      </w:pPr>
-    </w:p>
-    <w:p>
-      <w:pPr>
-        <w:pStyle w:val="ListParagraph"/>
-        <w:numPr>
-          <w:ilvl w:val="0"/>
-          <w:numId w:val="4"/>
-        </w:numPr>
-        <w:rPr>
-          <w:rFonts w:ascii="Times New Roman" w:hAnsi="Times New Roman" w:cs="Times New Roman"/>
-          <w:sz w:val="22"/>
-          <w:szCs w:val="22"/>
-        </w:rPr>
-      </w:pPr>
-      <w:r>
-        <w:rPr>
-          <w:rFonts w:ascii="Times New Roman" w:hAnsi="Times New Roman" w:cs="Times New Roman"/>
-          <w:b/>
-          <w:bCs/>
-          <w:sz w:val="22"/>
-          <w:szCs w:val="22"/>
-        </w:rPr>
-        <w:t>Journaling:</w:t>
-      </w:r>
-      <w:r>
-        <w:rPr>
-          <w:rFonts w:ascii="Times New Roman" w:hAnsi="Times New Roman" w:cs="Times New Roman"/>
-          <w:sz w:val="22"/>
-          <w:szCs w:val="22"/>
-        </w:rPr>
-        <w:t xml:space="preserve"> A space for users to write daily reflections or entries, stored and accessible for future reference. </w:t>
-      </w:r>
-    </w:p>
-    <w:p>
-      <w:pPr>
-        <w:pStyle w:val="ListParagraph"/>
-        <w:rPr>
-          <w:rFonts w:ascii="Times New Roman" w:hAnsi="Times New Roman" w:cs="Times New Roman"/>
-          <w:sz w:val="22"/>
-          <w:szCs w:val="22"/>
-        </w:rPr>
-      </w:pPr>
-    </w:p>
-    <w:p>
-      <w:pPr>
-        <w:pStyle w:val="ListParagraph"/>
-        <w:rPr>
-          <w:rFonts w:ascii="Times New Roman" w:hAnsi="Times New Roman" w:cs="Times New Roman"/>
-          <w:sz w:val="22"/>
-          <w:szCs w:val="22"/>
-        </w:rPr>
-      </w:pPr>
-    </w:p>
-    <w:p>
-      <w:pPr>
-        <w:pStyle w:val="ListParagraph"/>
-        <w:numPr>
-          <w:ilvl w:val="0"/>
-          <w:numId w:val="4"/>
-        </w:numPr>
-        <w:rPr>
-          <w:rFonts w:ascii="Times New Roman" w:hAnsi="Times New Roman" w:cs="Times New Roman"/>
-          <w:sz w:val="22"/>
-          <w:szCs w:val="22"/>
-        </w:rPr>
-      </w:pPr>
-      <w:r>
-        <w:rPr>
-          <w:rFonts w:ascii="Times New Roman" w:hAnsi="Times New Roman" w:cs="Times New Roman"/>
-          <w:b/>
-          <w:bCs/>
-          <w:sz w:val="22"/>
-          <w:szCs w:val="22"/>
-        </w:rPr>
-        <w:t>Analy</w:t>
-      </w:r>
-      <w:r>
-        <w:rPr>
-          <w:rFonts w:ascii="Times New Roman" w:hAnsi="Times New Roman" w:cs="Times New Roman"/>
-          <w:b/>
-          <w:bCs/>
-          <w:sz w:val="22"/>
-          <w:szCs w:val="22"/>
-        </w:rPr>
-        <w:t>sis</w:t>
-      </w:r>
-      <w:r>
-        <w:rPr>
-          <w:rFonts w:ascii="Times New Roman" w:hAnsi="Times New Roman" w:cs="Times New Roman"/>
-          <w:sz w:val="22"/>
-          <w:szCs w:val="22"/>
-        </w:rPr>
-        <w:t>: Users can view patterns in their mood and journaling data over time through charts and graphs. Reminders and Notifications: Push notifications to remind users to log their mood or complete daily meditation/journal tasks.</w:t>
-      </w:r>
-    </w:p>
-    <w:p>
-      <w:pPr>
-        <w:pStyle w:val="ListParagraph"/>
-        <w:rPr>
-          <w:rFonts w:ascii="Times New Roman" w:hAnsi="Times New Roman" w:cs="Times New Roman"/>
-          <w:sz w:val="22"/>
-          <w:szCs w:val="22"/>
-        </w:rPr>
-      </w:pPr>
-    </w:p>
-    <w:p>
-      <w:pPr>
-        <w:pStyle w:val="ListParagraph"/>
-        <w:numPr>
-          <w:ilvl w:val="0"/>
-          <w:numId w:val="4"/>
-        </w:numPr>
-        <w:rPr>
-          <w:rFonts w:ascii="Times New Roman" w:hAnsi="Times New Roman" w:cs="Times New Roman"/>
-          <w:sz w:val="22"/>
-          <w:szCs w:val="22"/>
-        </w:rPr>
-      </w:pPr>
-      <w:r>
-        <w:rPr>
-          <w:rFonts w:ascii="Times New Roman" w:hAnsi="Times New Roman" w:cs="Times New Roman"/>
-          <w:b/>
-          <w:bCs/>
-          <w:sz w:val="22"/>
-          <w:szCs w:val="22"/>
-        </w:rPr>
-        <w:t>Frontend Development</w:t>
-      </w:r>
-      <w:r>
-        <w:rPr>
-          <w:rFonts w:ascii="Times New Roman" w:hAnsi="Times New Roman" w:cs="Times New Roman"/>
-          <w:sz w:val="22"/>
-          <w:szCs w:val="22"/>
-        </w:rPr>
-        <w:t>:</w:t>
-      </w:r>
-      <w:r>
-        <w:rPr>
-          <w:rFonts w:ascii="Times New Roman" w:hAnsi="Times New Roman" w:cs="Times New Roman"/>
-          <w:sz w:val="22"/>
-          <w:szCs w:val="22"/>
-        </w:rPr>
-        <w:t xml:space="preserve"> </w:t>
-      </w:r>
-      <w:r>
-        <w:rPr>
-          <w:rFonts w:ascii="Times New Roman" w:hAnsi="Times New Roman" w:cs="Times New Roman"/>
-          <w:sz w:val="22"/>
-          <w:szCs w:val="22"/>
-        </w:rPr>
-        <w:t xml:space="preserve">We will use </w:t>
-      </w:r>
-      <w:r>
-        <w:rPr>
-          <w:rFonts w:ascii="Times New Roman" w:hAnsi="Times New Roman" w:cs="Times New Roman"/>
-          <w:sz w:val="22"/>
-          <w:szCs w:val="22"/>
-        </w:rPr>
-        <w:t>React Native</w:t>
-      </w:r>
-      <w:r>
-        <w:rPr>
-          <w:rFonts w:ascii="Times New Roman" w:hAnsi="Times New Roman" w:cs="Times New Roman"/>
-          <w:sz w:val="22"/>
-          <w:szCs w:val="22"/>
-        </w:rPr>
-        <w:t xml:space="preserve"> for frontend development as it </w:t>
-      </w:r>
-      <w:r>
-        <w:rPr>
-          <w:rFonts w:ascii="Times New Roman" w:hAnsi="Times New Roman" w:cs="Times New Roman"/>
-          <w:sz w:val="22"/>
-          <w:szCs w:val="22"/>
-        </w:rPr>
-        <w:t>is a popular framework for building mobile applications using JavaScript and React. React Native allows developers to write a single codebase in JavaScript, which can be used to create applications for both iOS and Android. This saves time and resources compared to developing separate native applications for each platform.</w:t>
-      </w:r>
-      <w:r>
-        <w:rPr>
-          <w:rFonts w:ascii="Times New Roman" w:hAnsi="Times New Roman" w:cs="Times New Roman"/>
-          <w:sz w:val="22"/>
-          <w:szCs w:val="22"/>
-        </w:rPr>
-        <w:t xml:space="preserve"> </w:t>
-      </w:r>
-    </w:p>
-    <w:p>
-      <w:pPr>
-        <w:pStyle w:val="ListParagraph"/>
-        <w:rPr>
-          <w:rFonts w:ascii="Times New Roman" w:hAnsi="Times New Roman" w:cs="Times New Roman"/>
-          <w:sz w:val="22"/>
-          <w:szCs w:val="22"/>
-        </w:rPr>
-      </w:pPr>
-    </w:p>
-    <w:p>
-      <w:pPr>
-        <w:ind w:left="720"/>
-        <w:rPr>
-          <w:rFonts w:ascii="Times New Roman" w:hAnsi="Times New Roman" w:cs="Times New Roman"/>
-          <w:sz w:val="22"/>
-          <w:szCs w:val="22"/>
-        </w:rPr>
-      </w:pPr>
-      <w:r>
-        <w:rPr>
-          <w:rFonts w:ascii="Times New Roman" w:hAnsi="Times New Roman" w:cs="Times New Roman"/>
-          <w:sz w:val="22"/>
-          <w:szCs w:val="22"/>
-        </w:rPr>
-        <w:t xml:space="preserve">Vue.js is a popular JavaScript framework known for being simple and flexible when building user interfaces and single-page apps. It’s often considered an alternative to React Native for </w:t>
-      </w:r>
-      <w:r>
-        <w:rPr>
-          <w:rFonts w:ascii="Times New Roman" w:hAnsi="Times New Roman" w:cs="Times New Roman"/>
-          <w:sz w:val="22"/>
-          <w:szCs w:val="22"/>
-        </w:rPr>
-        <w:lastRenderedPageBreak/>
-        <w:t>mobile app development, especially with tools like Vue Native, which let developers create native apps using Vue’s syntax. Vue.js is easy to learn and lightweight, making it a good option for smaller projects. However, we chose React Native because it has a larger, more active community, giving us better access to resources, support, and third-party libraries if we run into issues.</w:t>
-      </w:r>
-    </w:p>
-    <w:p>
-      <w:pPr>
-        <w:ind w:left="720"/>
-        <w:rPr>
-          <w:rFonts w:ascii="Times New Roman" w:hAnsi="Times New Roman" w:cs="Times New Roman"/>
-          <w:sz w:val="22"/>
-          <w:szCs w:val="22"/>
-        </w:rPr>
-      </w:pPr>
-    </w:p>
-    <w:p>
-      <w:pPr>
-        <w:pStyle w:val="ListParagraph"/>
-        <w:rPr>
-          <w:rFonts w:ascii="Times New Roman" w:hAnsi="Times New Roman" w:cs="Times New Roman"/>
-          <w:sz w:val="22"/>
-          <w:szCs w:val="22"/>
-        </w:rPr>
-      </w:pPr>
-    </w:p>
-    <w:p>
-      <w:pPr>
-        <w:pStyle w:val="ListParagraph"/>
-        <w:numPr>
-          <w:ilvl w:val="0"/>
-          <w:numId w:val="4"/>
-        </w:numPr>
-        <w:rPr>
-          <w:rFonts w:ascii="Times New Roman" w:hAnsi="Times New Roman" w:cs="Times New Roman"/>
-          <w:sz w:val="22"/>
-          <w:szCs w:val="22"/>
-        </w:rPr>
-      </w:pPr>
-      <w:r>
-        <w:rPr>
-          <w:rFonts w:ascii="Times New Roman" w:hAnsi="Times New Roman" w:cs="Times New Roman"/>
-          <w:b/>
-          <w:bCs/>
-          <w:sz w:val="22"/>
-          <w:szCs w:val="22"/>
-        </w:rPr>
-        <w:t>Backend Development</w:t>
-      </w:r>
-      <w:r>
-        <w:rPr>
-          <w:rFonts w:ascii="Times New Roman" w:hAnsi="Times New Roman" w:cs="Times New Roman"/>
-          <w:b/>
-          <w:bCs/>
-          <w:sz w:val="22"/>
-          <w:szCs w:val="22"/>
-        </w:rPr>
-        <w:t>:</w:t>
-      </w:r>
-      <w:r>
-        <w:rPr>
-          <w:rFonts w:ascii="Times New Roman" w:hAnsi="Times New Roman" w:cs="Times New Roman"/>
-          <w:sz w:val="22"/>
-          <w:szCs w:val="22"/>
-        </w:rPr>
-        <w:t xml:space="preserve"> </w:t>
-      </w:r>
-      <w:r>
-        <w:rPr>
-          <w:rFonts w:ascii="Times New Roman" w:hAnsi="Times New Roman" w:cs="Times New Roman"/>
-          <w:sz w:val="22"/>
-          <w:szCs w:val="22"/>
-        </w:rPr>
-        <w:t xml:space="preserve">We </w:t>
-      </w:r>
-      <w:r>
-        <w:rPr>
-          <w:rFonts w:ascii="Times New Roman" w:hAnsi="Times New Roman" w:cs="Times New Roman"/>
-          <w:sz w:val="22"/>
-          <w:szCs w:val="22"/>
-        </w:rPr>
-        <w:t>will use Node.js for the backend because it handles asynchronous operations well and works with JavaScript, allowing us to use the same language for both the frontend and backend. Node.js also offers a strong framework for building RESTful APIs with Express.js</w:t>
-      </w:r>
-      <w:r>
-        <w:rPr>
-          <w:rFonts w:ascii="Times New Roman" w:hAnsi="Times New Roman" w:cs="Times New Roman"/>
-          <w:sz w:val="22"/>
-          <w:szCs w:val="22"/>
-        </w:rPr>
-        <w:t>.</w:t>
-      </w:r>
-    </w:p>
-    <w:p>
-      <w:pPr>
-        <w:pStyle w:val="ListParagraph"/>
-        <w:rPr>
-          <w:rFonts w:ascii="Times New Roman" w:hAnsi="Times New Roman" w:cs="Times New Roman"/>
-          <w:sz w:val="22"/>
-          <w:szCs w:val="22"/>
-        </w:rPr>
-      </w:pPr>
-      <w:r>
-        <w:rPr>
-          <w:rFonts w:ascii="Times New Roman" w:hAnsi="Times New Roman" w:cs="Times New Roman"/>
-          <w:sz w:val="22"/>
-          <w:szCs w:val="22"/>
-        </w:rPr>
-        <w:t>Django, a Python-based web framework, is a strong alternative to Node.js for backend development. It comes with built-in features like authentication and database management, which can speed up development. Its Model-View-Template (MVT) architecture makes it great for building secure and scalable apps. However, while Django is a good option, we chose Node.js because it’s better for real-time applications and allows us to use JavaScript for both the frontend and backend, making development more streamlined.</w:t>
-      </w:r>
-    </w:p>
-    <w:p>
-      <w:pPr>
-        <w:pStyle w:val="ListParagraph"/>
-        <w:rPr>
-          <w:rFonts w:ascii="Times New Roman" w:hAnsi="Times New Roman" w:cs="Times New Roman"/>
-          <w:sz w:val="22"/>
-          <w:szCs w:val="22"/>
-        </w:rPr>
-      </w:pPr>
-    </w:p>
-    <w:p>
-      <w:pPr>
-        <w:pStyle w:val="ListParagraph"/>
-        <w:rPr>
-          <w:rFonts w:ascii="Times New Roman" w:hAnsi="Times New Roman" w:cs="Times New Roman"/>
-          <w:sz w:val="22"/>
-          <w:szCs w:val="22"/>
-        </w:rPr>
-      </w:pPr>
-    </w:p>
-    <w:p>
-      <w:pPr>
-        <w:pStyle w:val="ListParagraph"/>
-        <w:numPr>
-          <w:ilvl w:val="0"/>
-          <w:numId w:val="4"/>
-        </w:numPr>
-        <w:rPr>
-          <w:rFonts w:ascii="Times New Roman" w:hAnsi="Times New Roman" w:cs="Times New Roman"/>
-          <w:sz w:val="22"/>
-          <w:szCs w:val="22"/>
-        </w:rPr>
-      </w:pPr>
-      <w:r>
-        <w:rPr>
-          <w:rFonts w:ascii="Times New Roman" w:hAnsi="Times New Roman" w:cs="Times New Roman"/>
-          <w:b/>
-          <w:bCs/>
-          <w:sz w:val="22"/>
-          <w:szCs w:val="22"/>
-        </w:rPr>
-        <w:t>Database Management</w:t>
-      </w:r>
-      <w:r>
-        <w:rPr>
-          <w:rFonts w:ascii="Times New Roman" w:hAnsi="Times New Roman" w:cs="Times New Roman"/>
-          <w:b/>
-          <w:bCs/>
-          <w:sz w:val="22"/>
-          <w:szCs w:val="22"/>
-        </w:rPr>
-        <w:t>:</w:t>
-      </w:r>
-      <w:r>
-        <w:rPr>
-          <w:rFonts w:ascii="Times New Roman" w:hAnsi="Times New Roman" w:cs="Times New Roman"/>
-          <w:sz w:val="22"/>
-          <w:szCs w:val="22"/>
-        </w:rPr>
-        <w:t xml:space="preserve"> We will use MongoDB as our database because of its flexibility in handling unstructured data and its compatibility with Node.js through the Mongoose library. MongoDB's document-based structure makes it ideal for storing dynamic user data, such as mood entries and journaling data, allowing for </w:t>
-      </w:r>
-      <w:r>
-        <w:rPr>
-          <w:rFonts w:ascii="Times New Roman" w:hAnsi="Times New Roman" w:cs="Times New Roman"/>
-          <w:sz w:val="22"/>
-          <w:szCs w:val="22"/>
-        </w:rPr>
-        <w:t>easy updates and scalability as our application grows</w:t>
-      </w:r>
-      <w:r>
-        <w:rPr>
-          <w:rFonts w:ascii="Times New Roman" w:hAnsi="Times New Roman" w:cs="Times New Roman"/>
-          <w:sz w:val="22"/>
-          <w:szCs w:val="22"/>
-        </w:rPr>
-        <w:t xml:space="preserve">. </w:t>
-      </w:r>
-      <w:r>
-        <w:rPr>
-          <w:rFonts w:ascii="Times New Roman" w:hAnsi="Times New Roman" w:cs="Times New Roman"/>
-          <w:sz w:val="22"/>
-          <w:szCs w:val="22"/>
-        </w:rPr>
-        <w:t xml:space="preserve">MongoDB's document-based structure makes it ideal for storing dynamic user data, such as mood entries and journaling data, allowing for easy scalability as the application </w:t>
-      </w:r>
-      <w:r>
-        <w:rPr>
-          <w:rFonts w:ascii="Times New Roman" w:hAnsi="Times New Roman" w:cs="Times New Roman"/>
-          <w:sz w:val="22"/>
-          <w:szCs w:val="22"/>
-        </w:rPr>
-        <w:t>grows. This</w:t>
-      </w:r>
-      <w:r>
-        <w:rPr>
-          <w:rFonts w:ascii="Times New Roman" w:hAnsi="Times New Roman" w:cs="Times New Roman"/>
-          <w:sz w:val="22"/>
-          <w:szCs w:val="22"/>
-        </w:rPr>
-        <w:t xml:space="preserve"> structure allows us to run detailed queries, helping us analyse user data and offer personalized insights</w:t>
-      </w:r>
-      <w:r>
-        <w:rPr>
-          <w:rFonts w:ascii="Times New Roman" w:hAnsi="Times New Roman" w:cs="Times New Roman"/>
-          <w:sz w:val="22"/>
-          <w:szCs w:val="22"/>
-        </w:rPr>
-        <w:t xml:space="preserve"> </w:t>
-      </w:r>
-    </w:p>
-    <w:p>
-      <w:pPr>
-        <w:pStyle w:val="ListParagraph"/>
-        <w:rPr>
-          <w:rFonts w:ascii="Times New Roman" w:hAnsi="Times New Roman" w:cs="Times New Roman"/>
-          <w:sz w:val="22"/>
-          <w:szCs w:val="22"/>
-        </w:rPr>
-      </w:pPr>
-      <w:r>
-        <w:rPr>
-          <w:rFonts w:ascii="Times New Roman" w:hAnsi="Times New Roman" w:cs="Times New Roman"/>
-          <w:sz w:val="22"/>
-          <w:szCs w:val="22"/>
-        </w:rPr>
-        <w:t>SQL databases, such as MySQL or PostgreSQL, are traditional relational databases that use structured tables and are ideal for applications with well-defined schemas and relationships between data. They offer strong data integrity, complex querying through SQL, and are widely used in many industries. However, our group has decided to use MongoDB instead because it provides more flexibility for handling unstructured or semi-structured data, which suits our mental well-being app. MongoDB’s document-based structure allows us to easily store and manage dynamic user data, like mood entries and journal logs, without needing to predefine a rigid schema. Additionally, MongoDB scales more easily with large amounts of data, making it better suited to our app's potential growth and varied data requirements.</w:t>
-      </w:r>
-    </w:p>
-    <w:p>
-      <w:pPr>
-        <w:pStyle w:val="ListParagraph"/>
-        <w:rPr>
-          <w:rFonts w:ascii="Times New Roman" w:hAnsi="Times New Roman" w:cs="Times New Roman"/>
-          <w:sz w:val="22"/>
-          <w:szCs w:val="22"/>
-        </w:rPr>
-      </w:pPr>
-    </w:p>
-    <w:p>
-      <w:pPr>
-        <w:rPr>
-          <w:rFonts w:ascii="Times New Roman" w:hAnsi="Times New Roman" w:cs="Times New Roman"/>
-          <w:sz w:val="22"/>
-          <w:szCs w:val="22"/>
-        </w:rPr>
-      </w:pPr>
-    </w:p>
-    <w:p>
-      <w:pPr>
-        <w:rPr>
-          <w:rFonts w:ascii="Times New Roman" w:hAnsi="Times New Roman" w:cs="Times New Roman"/>
-          <w:sz w:val="22"/>
-          <w:szCs w:val="22"/>
-        </w:rPr>
-      </w:pPr>
-    </w:p>
-    <w:p>
-      <w:pPr>
-        <w:rPr>
-          <w:rFonts w:ascii="Times New Roman" w:hAnsi="Times New Roman" w:cs="Times New Roman"/>
-          <w:sz w:val="22"/>
-          <w:szCs w:val="22"/>
-        </w:rPr>
-      </w:pPr>
-    </w:p>
-    <w:p>
-      <w:pPr>
-        <w:rPr>
-          <w:rFonts w:ascii="Times New Roman" w:hAnsi="Times New Roman" w:cs="Times New Roman"/>
-          <w:sz w:val="22"/>
-          <w:szCs w:val="22"/>
-        </w:rPr>
-      </w:pPr>
-    </w:p>
-    <w:p>
-      <w:pPr>
-        <w:rPr>
-          <w:rFonts w:ascii="Times New Roman" w:hAnsi="Times New Roman" w:cs="Times New Roman"/>
-          <w:sz w:val="22"/>
-          <w:szCs w:val="22"/>
-        </w:rPr>
-      </w:pPr>
-    </w:p>
-    <w:p>
-      <w:pPr>
-        <w:rPr>
-          <w:rFonts w:ascii="Times New Roman" w:hAnsi="Times New Roman" w:cs="Times New Roman"/>
-          <w:sz w:val="22"/>
-          <w:szCs w:val="22"/>
-        </w:rPr>
-      </w:pPr>
-    </w:p>
-    <w:p>
-      <w:pPr>
-        <w:rPr>
-          <w:rFonts w:ascii="Times New Roman" w:hAnsi="Times New Roman" w:cs="Times New Roman"/>
-          <w:sz w:val="22"/>
-          <w:szCs w:val="22"/>
-        </w:rPr>
-      </w:pPr>
-    </w:p>
-    <w:p>
-      <w:pPr>
-        <w:rPr>
-          <w:rFonts w:ascii="Times New Roman" w:hAnsi="Times New Roman" w:cs="Times New Roman"/>
-          <w:sz w:val="22"/>
-          <w:szCs w:val="22"/>
-        </w:rPr>
-      </w:pPr>
-    </w:p>
-    <w:p>
-      <w:pPr>
-        <w:rPr>
-          <w:rFonts w:ascii="Times New Roman" w:hAnsi="Times New Roman" w:cs="Times New Roman"/>
-          <w:sz w:val="22"/>
-          <w:szCs w:val="22"/>
-        </w:rPr>
-      </w:pPr>
-    </w:p>
-    <w:p>
-      <w:pPr>
-        <w:rPr>
-          <w:rFonts w:ascii="Times New Roman" w:hAnsi="Times New Roman" w:cs="Times New Roman"/>
-          <w:sz w:val="22"/>
-          <w:szCs w:val="22"/>
-        </w:rPr>
-      </w:pPr>
-    </w:p>
-    <w:p>
-      <w:pPr>
-        <w:rPr>
-          <w:rFonts w:ascii="Times New Roman" w:hAnsi="Times New Roman" w:cs="Times New Roman"/>
-          <w:sz w:val="22"/>
-          <w:szCs w:val="22"/>
-        </w:rPr>
-      </w:pPr>
-    </w:p>
-    <w:p>
-      <w:pPr>
-        <w:rPr>
-          <w:rFonts w:ascii="Times New Roman" w:hAnsi="Times New Roman" w:cs="Times New Roman"/>
-          <w:sz w:val="22"/>
-          <w:szCs w:val="22"/>
-        </w:rPr>
-      </w:pPr>
-    </w:p>
-    <w:p>
-      <w:pPr>
-        <w:rPr>
-          <w:rFonts w:ascii="Times New Roman" w:hAnsi="Times New Roman" w:cs="Times New Roman"/>
-          <w:sz w:val="22"/>
-          <w:szCs w:val="22"/>
-        </w:rPr>
-      </w:pPr>
-    </w:p>
-    <w:p>
-      <w:pPr>
-        <w:rPr>
-          <w:rFonts w:ascii="Times New Roman" w:hAnsi="Times New Roman" w:cs="Times New Roman"/>
-          <w:sz w:val="22"/>
-          <w:szCs w:val="22"/>
-        </w:rPr>
-      </w:pPr>
-    </w:p>
-    <w:p>
-      <w:pPr>
-        <w:rPr>
-          <w:rFonts w:ascii="Times New Roman" w:hAnsi="Times New Roman" w:cs="Times New Roman"/>
-          <w:sz w:val="22"/>
-          <w:szCs w:val="22"/>
-        </w:rPr>
-      </w:pPr>
-    </w:p>
-    <w:p>
-      <w:pPr>
-        <w:rPr>
-          <w:rFonts w:ascii="Times New Roman" w:hAnsi="Times New Roman" w:cs="Times New Roman"/>
-          <w:sz w:val="22"/>
-          <w:szCs w:val="22"/>
-        </w:rPr>
-      </w:pPr>
-    </w:p>
-    <w:p>
-      <w:pPr>
-        <w:pStyle w:val="Heading2"/>
-      </w:pPr>
-      <w:bookmarkStart w:id="7" w:name="_Toc180069361"/>
+        <w:rPr>
+          <w:sz w:val="40"/>
+          <w:szCs w:val="40"/>
+        </w:rPr>
+      </w:pPr>
+      <w:r>
+        <w:rPr>
+          <w:sz w:val="40"/>
+          <w:szCs w:val="40"/>
+        </w:rPr>
+        <w:t>Plan</w:t>
+      </w:r>
+    </w:p>
+    <w:p>
       <w:r>
         <w:rPr>
           <w:noProof/>
         </w:rPr>
         <w:drawing>
-          <wp:anchor distT="0" distB="0" distL="114300" distR="114300" simplePos="0" relativeHeight="251661312" behindDoc="0" locked="0" layoutInCell="1" allowOverlap="1" wp14:anchorId="4CEA9E91" wp14:editId="6505D206">
+          <wp:anchor distT="0" distB="0" distL="114300" distR="114300" simplePos="0" relativeHeight="251662336" behindDoc="0" locked="0" layoutInCell="1" allowOverlap="1" wp14:anchorId="2443B610" wp14:editId="7B75302F">
             <wp:simplePos x="0" y="0"/>
             <wp:positionH relativeFrom="margin">
               <wp:align>right</wp:align>
             </wp:positionH>
             <wp:positionV relativeFrom="paragraph">
-              <wp:posOffset>733425</wp:posOffset>
+              <wp:posOffset>24056</wp:posOffset>
             </wp:positionV>
-            <wp:extent cx="5734050" cy="6191250"/>
-            <wp:effectExtent l="0" t="0" r="0" b="0"/>
+            <wp:extent cx="5729892" cy="3433770"/>
+            <wp:effectExtent l="0" t="0" r="4445" b="0"/>
             <wp:wrapNone/>
-            <wp:docPr id="117650041" name="Picture 2" descr="A screenshot of a login screen&#10;&#10;Description automatically generated"/>
+            <wp:docPr id="1009227207" name="Picture 2" descr="A screenshot of a calendar&#10;&#10;Description automatically generated"/>
             <wp:cNvGraphicFramePr>
               <a:graphicFrameLocks xmlns:a="http://schemas.openxmlformats.org/drawingml/2006/main" noChangeAspect="1"/>
             </wp:cNvGraphicFramePr>
@@ -4453,7 +3639,7 @@
               <a:graphicData uri="http://schemas.openxmlformats.org/drawingml/2006/picture">
                 <pic:pic xmlns:pic="http://schemas.openxmlformats.org/drawingml/2006/picture">
                   <pic:nvPicPr>
-                    <pic:cNvPr id="117650041" name="Picture 2" descr="A screenshot of a login screen&#10;&#10;Description automatically generated"/>
+                    <pic:cNvPr id="1009227207" name="Picture 2" descr="A screenshot of a calendar&#10;&#10;Description automatically generated"/>
                     <pic:cNvPicPr/>
                   </pic:nvPicPr>
                   <pic:blipFill>
@@ -4471,7 +3657,799 @@
                   <pic:spPr>
                     <a:xfrm>
                       <a:off x="0" y="0"/>
-                      <a:ext cx="5734050" cy="6191250"/>
+                      <a:ext cx="5729892" cy="3433770"/>
+                    </a:xfrm>
+                    <a:prstGeom prst="rect">
+                      <a:avLst/>
+                    </a:prstGeom>
+                  </pic:spPr>
+                </pic:pic>
+              </a:graphicData>
+            </a:graphic>
+            <wp14:sizeRelV relativeFrom="margin">
+              <wp14:pctHeight>0</wp14:pctHeight>
+            </wp14:sizeRelV>
+          </wp:anchor>
+        </w:drawing>
+      </w:r>
+    </w:p>
+    <w:p/>
+    <w:p/>
+    <w:p/>
+    <w:p/>
+    <w:p/>
+    <w:p/>
+    <w:p/>
+    <w:p/>
+    <w:p/>
+    <w:p/>
+    <w:p/>
+    <w:p>
+      <w:pPr>
+        <w:pStyle w:val="Heading1"/>
+        <w:numPr>
+          <w:ilvl w:val="0"/>
+          <w:numId w:val="0"/>
+        </w:numPr>
+      </w:pPr>
+      <w:bookmarkStart w:id="5" w:name="_Toc180069359"/>
+      <w:r>
+        <w:t>System Design</w:t>
+      </w:r>
+      <w:bookmarkEnd w:id="5"/>
+    </w:p>
+    <w:p>
+      <w:pPr>
+        <w:jc w:val="both"/>
+        <w:rPr>
+          <w:rFonts w:ascii="Times New Roman" w:hAnsi="Times New Roman" w:cs="Times New Roman"/>
+          <w:sz w:val="22"/>
+          <w:szCs w:val="22"/>
+        </w:rPr>
+      </w:pPr>
+      <w:r>
+        <w:rPr>
+          <w:rFonts w:ascii="Times New Roman" w:hAnsi="Times New Roman" w:cs="Times New Roman"/>
+          <w:sz w:val="22"/>
+          <w:szCs w:val="22"/>
+        </w:rPr>
+        <w:t>This will act as a contract between the development team and the clients, outlining the system's functionality and data requirements. The following sections will break down these details:</w:t>
+      </w:r>
+    </w:p>
+    <w:p>
+      <w:pPr>
+        <w:rPr>
+          <w:rFonts w:ascii="Times New Roman" w:hAnsi="Times New Roman" w:cs="Times New Roman"/>
+          <w:sz w:val="22"/>
+          <w:szCs w:val="22"/>
+        </w:rPr>
+      </w:pPr>
+    </w:p>
+    <w:p>
+      <w:pPr>
+        <w:pStyle w:val="Heading2"/>
+      </w:pPr>
+      <w:bookmarkStart w:id="6" w:name="_Toc180069360"/>
+      <w:r>
+        <w:t>Functional Requirements</w:t>
+      </w:r>
+      <w:bookmarkEnd w:id="6"/>
+    </w:p>
+    <w:p>
+      <w:pPr>
+        <w:pStyle w:val="ListParagraph"/>
+        <w:numPr>
+          <w:ilvl w:val="0"/>
+          <w:numId w:val="4"/>
+        </w:numPr>
+        <w:rPr>
+          <w:rFonts w:ascii="Times New Roman" w:hAnsi="Times New Roman" w:cs="Times New Roman"/>
+          <w:sz w:val="22"/>
+          <w:szCs w:val="22"/>
+        </w:rPr>
+      </w:pPr>
+      <w:r>
+        <w:rPr>
+          <w:rFonts w:ascii="Times New Roman" w:hAnsi="Times New Roman" w:cs="Times New Roman"/>
+          <w:b/>
+          <w:bCs/>
+          <w:sz w:val="22"/>
+          <w:szCs w:val="22"/>
+        </w:rPr>
+        <w:t>User Registration and Authentication:</w:t>
+      </w:r>
+      <w:r>
+        <w:rPr>
+          <w:rFonts w:ascii="Times New Roman" w:hAnsi="Times New Roman" w:cs="Times New Roman"/>
+          <w:sz w:val="22"/>
+          <w:szCs w:val="22"/>
+        </w:rPr>
+        <w:t xml:space="preserve"> Users will be able to register, log in, and manage their accounts. Basic authentication using email and password. </w:t>
+      </w:r>
+    </w:p>
+    <w:p>
+      <w:pPr>
+        <w:pStyle w:val="ListParagraph"/>
+        <w:rPr>
+          <w:rFonts w:ascii="Times New Roman" w:hAnsi="Times New Roman" w:cs="Times New Roman"/>
+          <w:sz w:val="22"/>
+          <w:szCs w:val="22"/>
+        </w:rPr>
+      </w:pPr>
+    </w:p>
+    <w:p>
+      <w:pPr>
+        <w:pStyle w:val="ListParagraph"/>
+        <w:numPr>
+          <w:ilvl w:val="0"/>
+          <w:numId w:val="4"/>
+        </w:numPr>
+        <w:jc w:val="both"/>
+        <w:rPr>
+          <w:rFonts w:ascii="Times New Roman" w:hAnsi="Times New Roman" w:cs="Times New Roman"/>
+          <w:sz w:val="22"/>
+          <w:szCs w:val="22"/>
+        </w:rPr>
+      </w:pPr>
+      <w:r>
+        <w:rPr>
+          <w:rFonts w:ascii="Times New Roman" w:hAnsi="Times New Roman" w:cs="Times New Roman"/>
+          <w:b/>
+          <w:bCs/>
+          <w:sz w:val="22"/>
+          <w:szCs w:val="22"/>
+        </w:rPr>
+        <w:t>Social Support</w:t>
+      </w:r>
+      <w:r>
+        <w:rPr>
+          <w:rFonts w:ascii="Times New Roman" w:hAnsi="Times New Roman" w:cs="Times New Roman"/>
+          <w:b/>
+          <w:bCs/>
+          <w:sz w:val="22"/>
+          <w:szCs w:val="22"/>
+        </w:rPr>
+        <w:t xml:space="preserve">: </w:t>
+      </w:r>
+      <w:r>
+        <w:rPr>
+          <w:rFonts w:ascii="Times New Roman" w:hAnsi="Times New Roman" w:cs="Times New Roman"/>
+          <w:sz w:val="22"/>
+          <w:szCs w:val="22"/>
+        </w:rPr>
+        <w:t>a community-based feature where users can share positive experiences, mental health tips, or inspirational quotes.</w:t>
+      </w:r>
+    </w:p>
+    <w:p>
+      <w:pPr>
+        <w:pStyle w:val="ListParagraph"/>
+        <w:rPr>
+          <w:rFonts w:ascii="Times New Roman" w:hAnsi="Times New Roman" w:cs="Times New Roman"/>
+          <w:sz w:val="22"/>
+          <w:szCs w:val="22"/>
+        </w:rPr>
+      </w:pPr>
+    </w:p>
+    <w:p>
+      <w:pPr>
+        <w:pStyle w:val="ListParagraph"/>
+        <w:jc w:val="both"/>
+        <w:rPr>
+          <w:rFonts w:ascii="Times New Roman" w:hAnsi="Times New Roman" w:cs="Times New Roman"/>
+          <w:sz w:val="22"/>
+          <w:szCs w:val="22"/>
+        </w:rPr>
+      </w:pPr>
+    </w:p>
+    <w:p>
+      <w:pPr>
+        <w:pStyle w:val="ListParagraph"/>
+        <w:numPr>
+          <w:ilvl w:val="0"/>
+          <w:numId w:val="4"/>
+        </w:numPr>
+        <w:rPr>
+          <w:rFonts w:ascii="Times New Roman" w:hAnsi="Times New Roman" w:cs="Times New Roman"/>
+          <w:sz w:val="22"/>
+          <w:szCs w:val="22"/>
+        </w:rPr>
+      </w:pPr>
+      <w:r>
+        <w:rPr>
+          <w:rFonts w:ascii="Times New Roman" w:hAnsi="Times New Roman" w:cs="Times New Roman"/>
+          <w:b/>
+          <w:bCs/>
+          <w:sz w:val="22"/>
+          <w:szCs w:val="22"/>
+        </w:rPr>
+        <w:lastRenderedPageBreak/>
+        <w:t>Mood Tracking:</w:t>
+      </w:r>
+      <w:r>
+        <w:rPr>
+          <w:rFonts w:ascii="Times New Roman" w:hAnsi="Times New Roman" w:cs="Times New Roman"/>
+          <w:sz w:val="22"/>
+          <w:szCs w:val="22"/>
+        </w:rPr>
+        <w:t xml:space="preserve"> Users can log their mood daily, choose from predefined moods, and add notes. </w:t>
+      </w:r>
+    </w:p>
+    <w:p>
+      <w:pPr>
+        <w:pStyle w:val="ListParagraph"/>
+        <w:rPr>
+          <w:rFonts w:ascii="Times New Roman" w:hAnsi="Times New Roman" w:cs="Times New Roman"/>
+          <w:sz w:val="22"/>
+          <w:szCs w:val="22"/>
+        </w:rPr>
+      </w:pPr>
+    </w:p>
+    <w:p>
+      <w:pPr>
+        <w:pStyle w:val="ListParagraph"/>
+        <w:numPr>
+          <w:ilvl w:val="0"/>
+          <w:numId w:val="4"/>
+        </w:numPr>
+        <w:rPr>
+          <w:rFonts w:ascii="Times New Roman" w:hAnsi="Times New Roman" w:cs="Times New Roman"/>
+          <w:sz w:val="22"/>
+          <w:szCs w:val="22"/>
+        </w:rPr>
+      </w:pPr>
+      <w:r>
+        <w:rPr>
+          <w:rFonts w:ascii="Times New Roman" w:hAnsi="Times New Roman" w:cs="Times New Roman"/>
+          <w:b/>
+          <w:bCs/>
+          <w:sz w:val="22"/>
+          <w:szCs w:val="22"/>
+        </w:rPr>
+        <w:t>Guided Meditations:</w:t>
+      </w:r>
+      <w:r>
+        <w:rPr>
+          <w:rFonts w:ascii="Times New Roman" w:hAnsi="Times New Roman" w:cs="Times New Roman"/>
+          <w:sz w:val="22"/>
+          <w:szCs w:val="22"/>
+        </w:rPr>
+        <w:t xml:space="preserve"> The app will offer a library of guided meditations that users can access and listen to. </w:t>
+      </w:r>
+    </w:p>
+    <w:p>
+      <w:pPr>
+        <w:pStyle w:val="ListParagraph"/>
+        <w:rPr>
+          <w:rFonts w:ascii="Times New Roman" w:hAnsi="Times New Roman" w:cs="Times New Roman"/>
+          <w:sz w:val="22"/>
+          <w:szCs w:val="22"/>
+        </w:rPr>
+      </w:pPr>
+    </w:p>
+    <w:p>
+      <w:pPr>
+        <w:pStyle w:val="ListParagraph"/>
+        <w:numPr>
+          <w:ilvl w:val="0"/>
+          <w:numId w:val="4"/>
+        </w:numPr>
+        <w:rPr>
+          <w:rFonts w:ascii="Times New Roman" w:hAnsi="Times New Roman" w:cs="Times New Roman"/>
+          <w:sz w:val="22"/>
+          <w:szCs w:val="22"/>
+        </w:rPr>
+      </w:pPr>
+      <w:r>
+        <w:rPr>
+          <w:rFonts w:ascii="Times New Roman" w:hAnsi="Times New Roman" w:cs="Times New Roman"/>
+          <w:b/>
+          <w:bCs/>
+          <w:sz w:val="22"/>
+          <w:szCs w:val="22"/>
+        </w:rPr>
+        <w:t>Journaling:</w:t>
+      </w:r>
+      <w:r>
+        <w:rPr>
+          <w:rFonts w:ascii="Times New Roman" w:hAnsi="Times New Roman" w:cs="Times New Roman"/>
+          <w:sz w:val="22"/>
+          <w:szCs w:val="22"/>
+        </w:rPr>
+        <w:t xml:space="preserve"> A space for users to write daily reflections or entries, stored and accessible for future reference. </w:t>
+      </w:r>
+    </w:p>
+    <w:p>
+      <w:pPr>
+        <w:pStyle w:val="ListParagraph"/>
+        <w:rPr>
+          <w:rFonts w:ascii="Times New Roman" w:hAnsi="Times New Roman" w:cs="Times New Roman"/>
+          <w:sz w:val="22"/>
+          <w:szCs w:val="22"/>
+        </w:rPr>
+      </w:pPr>
+    </w:p>
+    <w:p>
+      <w:pPr>
+        <w:pStyle w:val="ListParagraph"/>
+        <w:rPr>
+          <w:rFonts w:ascii="Times New Roman" w:hAnsi="Times New Roman" w:cs="Times New Roman"/>
+          <w:sz w:val="22"/>
+          <w:szCs w:val="22"/>
+        </w:rPr>
+      </w:pPr>
+    </w:p>
+    <w:p>
+      <w:pPr>
+        <w:pStyle w:val="ListParagraph"/>
+        <w:numPr>
+          <w:ilvl w:val="0"/>
+          <w:numId w:val="4"/>
+        </w:numPr>
+        <w:rPr>
+          <w:rFonts w:ascii="Times New Roman" w:hAnsi="Times New Roman" w:cs="Times New Roman"/>
+          <w:sz w:val="22"/>
+          <w:szCs w:val="22"/>
+        </w:rPr>
+      </w:pPr>
+      <w:r>
+        <w:rPr>
+          <w:rFonts w:ascii="Times New Roman" w:hAnsi="Times New Roman" w:cs="Times New Roman"/>
+          <w:b/>
+          <w:bCs/>
+          <w:sz w:val="22"/>
+          <w:szCs w:val="22"/>
+        </w:rPr>
+        <w:t>Analy</w:t>
+      </w:r>
+      <w:r>
+        <w:rPr>
+          <w:rFonts w:ascii="Times New Roman" w:hAnsi="Times New Roman" w:cs="Times New Roman"/>
+          <w:b/>
+          <w:bCs/>
+          <w:sz w:val="22"/>
+          <w:szCs w:val="22"/>
+        </w:rPr>
+        <w:t>sis</w:t>
+      </w:r>
+      <w:r>
+        <w:rPr>
+          <w:rFonts w:ascii="Times New Roman" w:hAnsi="Times New Roman" w:cs="Times New Roman"/>
+          <w:sz w:val="22"/>
+          <w:szCs w:val="22"/>
+        </w:rPr>
+        <w:t>: Users can view patterns in their mood and journaling data over time through charts and graphs. Reminders and Notifications: Push notifications to remind users to log their mood or complete daily meditation/journal tasks.</w:t>
+      </w:r>
+    </w:p>
+    <w:p>
+      <w:pPr>
+        <w:pStyle w:val="ListParagraph"/>
+        <w:rPr>
+          <w:rFonts w:ascii="Times New Roman" w:hAnsi="Times New Roman" w:cs="Times New Roman"/>
+          <w:sz w:val="22"/>
+          <w:szCs w:val="22"/>
+        </w:rPr>
+      </w:pPr>
+    </w:p>
+    <w:p>
+      <w:pPr>
+        <w:pStyle w:val="ListParagraph"/>
+        <w:numPr>
+          <w:ilvl w:val="0"/>
+          <w:numId w:val="4"/>
+        </w:numPr>
+        <w:rPr>
+          <w:rFonts w:ascii="Times New Roman" w:hAnsi="Times New Roman" w:cs="Times New Roman"/>
+          <w:sz w:val="22"/>
+          <w:szCs w:val="22"/>
+        </w:rPr>
+      </w:pPr>
+      <w:r>
+        <w:rPr>
+          <w:rFonts w:ascii="Times New Roman" w:hAnsi="Times New Roman" w:cs="Times New Roman"/>
+          <w:b/>
+          <w:bCs/>
+          <w:sz w:val="22"/>
+          <w:szCs w:val="22"/>
+        </w:rPr>
+        <w:t>Frontend Development</w:t>
+      </w:r>
+      <w:r>
+        <w:rPr>
+          <w:rFonts w:ascii="Times New Roman" w:hAnsi="Times New Roman" w:cs="Times New Roman"/>
+          <w:sz w:val="22"/>
+          <w:szCs w:val="22"/>
+        </w:rPr>
+        <w:t>:</w:t>
+      </w:r>
+      <w:r>
+        <w:rPr>
+          <w:rFonts w:ascii="Times New Roman" w:hAnsi="Times New Roman" w:cs="Times New Roman"/>
+          <w:sz w:val="22"/>
+          <w:szCs w:val="22"/>
+        </w:rPr>
+        <w:t xml:space="preserve"> </w:t>
+      </w:r>
+      <w:r>
+        <w:rPr>
+          <w:rFonts w:ascii="Times New Roman" w:hAnsi="Times New Roman" w:cs="Times New Roman"/>
+          <w:sz w:val="22"/>
+          <w:szCs w:val="22"/>
+        </w:rPr>
+        <w:t xml:space="preserve">We will use </w:t>
+      </w:r>
+      <w:r>
+        <w:rPr>
+          <w:rFonts w:ascii="Times New Roman" w:hAnsi="Times New Roman" w:cs="Times New Roman"/>
+          <w:sz w:val="22"/>
+          <w:szCs w:val="22"/>
+        </w:rPr>
+        <w:t>React Native</w:t>
+      </w:r>
+      <w:r>
+        <w:rPr>
+          <w:rFonts w:ascii="Times New Roman" w:hAnsi="Times New Roman" w:cs="Times New Roman"/>
+          <w:sz w:val="22"/>
+          <w:szCs w:val="22"/>
+        </w:rPr>
+        <w:t xml:space="preserve"> for frontend development as it </w:t>
+      </w:r>
+      <w:r>
+        <w:rPr>
+          <w:rFonts w:ascii="Times New Roman" w:hAnsi="Times New Roman" w:cs="Times New Roman"/>
+          <w:sz w:val="22"/>
+          <w:szCs w:val="22"/>
+        </w:rPr>
+        <w:t>is a popular framework for building mobile applications using JavaScript and React. React Native allows developers to write a single codebase in JavaScript, which can be used to create applications for both iOS and Android. This saves time and resources compared to developing separate native applications for each platform.</w:t>
+      </w:r>
+      <w:r>
+        <w:rPr>
+          <w:rFonts w:ascii="Times New Roman" w:hAnsi="Times New Roman" w:cs="Times New Roman"/>
+          <w:sz w:val="22"/>
+          <w:szCs w:val="22"/>
+        </w:rPr>
+        <w:t xml:space="preserve"> </w:t>
+      </w:r>
+    </w:p>
+    <w:p>
+      <w:pPr>
+        <w:pStyle w:val="ListParagraph"/>
+        <w:rPr>
+          <w:rFonts w:ascii="Times New Roman" w:hAnsi="Times New Roman" w:cs="Times New Roman"/>
+          <w:sz w:val="22"/>
+          <w:szCs w:val="22"/>
+        </w:rPr>
+      </w:pPr>
+    </w:p>
+    <w:p>
+      <w:pPr>
+        <w:ind w:left="720"/>
+        <w:rPr>
+          <w:rFonts w:ascii="Times New Roman" w:hAnsi="Times New Roman" w:cs="Times New Roman"/>
+          <w:sz w:val="22"/>
+          <w:szCs w:val="22"/>
+        </w:rPr>
+      </w:pPr>
+      <w:r>
+        <w:rPr>
+          <w:rFonts w:ascii="Times New Roman" w:hAnsi="Times New Roman" w:cs="Times New Roman"/>
+          <w:sz w:val="22"/>
+          <w:szCs w:val="22"/>
+        </w:rPr>
+        <w:t>Vue.js is a popular JavaScript framework known for being simple and flexible when building user interfaces and single-page apps. It’s often considered an alternative to React Native for mobile app development, especially with tools like Vue Native, which let developers create native apps using Vue’s syntax. Vue.js is easy to learn and lightweight, making it a good option for smaller projects. However, we chose React Native because it has a larger, more active community, giving us better access to resources, support, and third-party libraries if we run into issues.</w:t>
+      </w:r>
+    </w:p>
+    <w:p>
+      <w:pPr>
+        <w:ind w:left="720"/>
+        <w:rPr>
+          <w:rFonts w:ascii="Times New Roman" w:hAnsi="Times New Roman" w:cs="Times New Roman"/>
+          <w:sz w:val="22"/>
+          <w:szCs w:val="22"/>
+        </w:rPr>
+      </w:pPr>
+    </w:p>
+    <w:p>
+      <w:pPr>
+        <w:pStyle w:val="ListParagraph"/>
+        <w:rPr>
+          <w:rFonts w:ascii="Times New Roman" w:hAnsi="Times New Roman" w:cs="Times New Roman"/>
+          <w:sz w:val="22"/>
+          <w:szCs w:val="22"/>
+        </w:rPr>
+      </w:pPr>
+    </w:p>
+    <w:p>
+      <w:pPr>
+        <w:pStyle w:val="ListParagraph"/>
+        <w:numPr>
+          <w:ilvl w:val="0"/>
+          <w:numId w:val="4"/>
+        </w:numPr>
+        <w:rPr>
+          <w:rFonts w:ascii="Times New Roman" w:hAnsi="Times New Roman" w:cs="Times New Roman"/>
+          <w:sz w:val="22"/>
+          <w:szCs w:val="22"/>
+        </w:rPr>
+      </w:pPr>
+      <w:r>
+        <w:rPr>
+          <w:rFonts w:ascii="Times New Roman" w:hAnsi="Times New Roman" w:cs="Times New Roman"/>
+          <w:b/>
+          <w:bCs/>
+          <w:sz w:val="22"/>
+          <w:szCs w:val="22"/>
+        </w:rPr>
+        <w:t>Backend Development</w:t>
+      </w:r>
+      <w:r>
+        <w:rPr>
+          <w:rFonts w:ascii="Times New Roman" w:hAnsi="Times New Roman" w:cs="Times New Roman"/>
+          <w:b/>
+          <w:bCs/>
+          <w:sz w:val="22"/>
+          <w:szCs w:val="22"/>
+        </w:rPr>
+        <w:t>:</w:t>
+      </w:r>
+      <w:r>
+        <w:rPr>
+          <w:rFonts w:ascii="Times New Roman" w:hAnsi="Times New Roman" w:cs="Times New Roman"/>
+          <w:sz w:val="22"/>
+          <w:szCs w:val="22"/>
+        </w:rPr>
+        <w:t xml:space="preserve"> </w:t>
+      </w:r>
+      <w:r>
+        <w:rPr>
+          <w:rFonts w:ascii="Times New Roman" w:hAnsi="Times New Roman" w:cs="Times New Roman"/>
+          <w:sz w:val="22"/>
+          <w:szCs w:val="22"/>
+        </w:rPr>
+        <w:t xml:space="preserve">We </w:t>
+      </w:r>
+      <w:r>
+        <w:rPr>
+          <w:rFonts w:ascii="Times New Roman" w:hAnsi="Times New Roman" w:cs="Times New Roman"/>
+          <w:sz w:val="22"/>
+          <w:szCs w:val="22"/>
+        </w:rPr>
+        <w:t>will use Node.js for the backend because it handles asynchronous operations well and works with JavaScript, allowing us to use the same language for both the frontend and backend. Node.js also offers a strong framework for building RESTful APIs with Express.js</w:t>
+      </w:r>
+      <w:r>
+        <w:rPr>
+          <w:rFonts w:ascii="Times New Roman" w:hAnsi="Times New Roman" w:cs="Times New Roman"/>
+          <w:sz w:val="22"/>
+          <w:szCs w:val="22"/>
+        </w:rPr>
+        <w:t>.</w:t>
+      </w:r>
+    </w:p>
+    <w:p>
+      <w:pPr>
+        <w:pStyle w:val="ListParagraph"/>
+        <w:rPr>
+          <w:rFonts w:ascii="Times New Roman" w:hAnsi="Times New Roman" w:cs="Times New Roman"/>
+          <w:sz w:val="22"/>
+          <w:szCs w:val="22"/>
+        </w:rPr>
+      </w:pPr>
+      <w:r>
+        <w:rPr>
+          <w:rFonts w:ascii="Times New Roman" w:hAnsi="Times New Roman" w:cs="Times New Roman"/>
+          <w:sz w:val="22"/>
+          <w:szCs w:val="22"/>
+        </w:rPr>
+        <w:t>Django, a Python-based web framework, is a strong alternative to Node.js for backend development. It comes with built-in features like authentication and database management, which can speed up development. Its Model-View-Template (MVT) architecture makes it great for building secure and scalable apps. However, while Django is a good option, we chose Node.js because it’s better for real-time applications and allows us to use JavaScript for both the frontend and backend, making development more streamlined.</w:t>
+      </w:r>
+    </w:p>
+    <w:p>
+      <w:pPr>
+        <w:pStyle w:val="ListParagraph"/>
+        <w:rPr>
+          <w:rFonts w:ascii="Times New Roman" w:hAnsi="Times New Roman" w:cs="Times New Roman"/>
+          <w:sz w:val="22"/>
+          <w:szCs w:val="22"/>
+        </w:rPr>
+      </w:pPr>
+    </w:p>
+    <w:p>
+      <w:pPr>
+        <w:pStyle w:val="ListParagraph"/>
+        <w:rPr>
+          <w:rFonts w:ascii="Times New Roman" w:hAnsi="Times New Roman" w:cs="Times New Roman"/>
+          <w:sz w:val="22"/>
+          <w:szCs w:val="22"/>
+        </w:rPr>
+      </w:pPr>
+    </w:p>
+    <w:p>
+      <w:pPr>
+        <w:pStyle w:val="ListParagraph"/>
+        <w:numPr>
+          <w:ilvl w:val="0"/>
+          <w:numId w:val="4"/>
+        </w:numPr>
+        <w:rPr>
+          <w:rFonts w:ascii="Times New Roman" w:hAnsi="Times New Roman" w:cs="Times New Roman"/>
+          <w:sz w:val="22"/>
+          <w:szCs w:val="22"/>
+        </w:rPr>
+      </w:pPr>
+      <w:r>
+        <w:rPr>
+          <w:rFonts w:ascii="Times New Roman" w:hAnsi="Times New Roman" w:cs="Times New Roman"/>
+          <w:b/>
+          <w:bCs/>
+          <w:sz w:val="22"/>
+          <w:szCs w:val="22"/>
+        </w:rPr>
+        <w:t>Database Management</w:t>
+      </w:r>
+      <w:r>
+        <w:rPr>
+          <w:rFonts w:ascii="Times New Roman" w:hAnsi="Times New Roman" w:cs="Times New Roman"/>
+          <w:b/>
+          <w:bCs/>
+          <w:sz w:val="22"/>
+          <w:szCs w:val="22"/>
+        </w:rPr>
+        <w:t>:</w:t>
+      </w:r>
+      <w:r>
+        <w:rPr>
+          <w:rFonts w:ascii="Times New Roman" w:hAnsi="Times New Roman" w:cs="Times New Roman"/>
+          <w:sz w:val="22"/>
+          <w:szCs w:val="22"/>
+        </w:rPr>
+        <w:t xml:space="preserve"> We will use MongoDB as our database because of its flexibility in handling unstructured data and its compatibility with Node.js through the Mongoose library. MongoDB's document-based structure makes it ideal for storing dynamic user data, such as mood entries and journaling data, allowing for </w:t>
+      </w:r>
+      <w:r>
+        <w:rPr>
+          <w:rFonts w:ascii="Times New Roman" w:hAnsi="Times New Roman" w:cs="Times New Roman"/>
+          <w:sz w:val="22"/>
+          <w:szCs w:val="22"/>
+        </w:rPr>
+        <w:t xml:space="preserve">easy updates and scalability as our application </w:t>
+      </w:r>
+      <w:r>
+        <w:rPr>
+          <w:rFonts w:ascii="Times New Roman" w:hAnsi="Times New Roman" w:cs="Times New Roman"/>
+          <w:sz w:val="22"/>
+          <w:szCs w:val="22"/>
+        </w:rPr>
+        <w:lastRenderedPageBreak/>
+        <w:t>grows</w:t>
+      </w:r>
+      <w:r>
+        <w:rPr>
+          <w:rFonts w:ascii="Times New Roman" w:hAnsi="Times New Roman" w:cs="Times New Roman"/>
+          <w:sz w:val="22"/>
+          <w:szCs w:val="22"/>
+        </w:rPr>
+        <w:t xml:space="preserve">. </w:t>
+      </w:r>
+      <w:r>
+        <w:rPr>
+          <w:rFonts w:ascii="Times New Roman" w:hAnsi="Times New Roman" w:cs="Times New Roman"/>
+          <w:sz w:val="22"/>
+          <w:szCs w:val="22"/>
+        </w:rPr>
+        <w:t xml:space="preserve">MongoDB's document-based structure makes it ideal for storing dynamic user data, such as mood entries and journaling data, allowing for easy scalability as the application </w:t>
+      </w:r>
+      <w:r>
+        <w:rPr>
+          <w:rFonts w:ascii="Times New Roman" w:hAnsi="Times New Roman" w:cs="Times New Roman"/>
+          <w:sz w:val="22"/>
+          <w:szCs w:val="22"/>
+        </w:rPr>
+        <w:t>grows. This</w:t>
+      </w:r>
+      <w:r>
+        <w:rPr>
+          <w:rFonts w:ascii="Times New Roman" w:hAnsi="Times New Roman" w:cs="Times New Roman"/>
+          <w:sz w:val="22"/>
+          <w:szCs w:val="22"/>
+        </w:rPr>
+        <w:t xml:space="preserve"> structure allows us to run detailed queries, helping us analyse user data and offer personalized insights</w:t>
+      </w:r>
+      <w:r>
+        <w:rPr>
+          <w:rFonts w:ascii="Times New Roman" w:hAnsi="Times New Roman" w:cs="Times New Roman"/>
+          <w:sz w:val="22"/>
+          <w:szCs w:val="22"/>
+        </w:rPr>
+        <w:t xml:space="preserve"> </w:t>
+      </w:r>
+    </w:p>
+    <w:p>
+      <w:pPr>
+        <w:pStyle w:val="ListParagraph"/>
+        <w:rPr>
+          <w:rFonts w:ascii="Times New Roman" w:hAnsi="Times New Roman" w:cs="Times New Roman"/>
+          <w:sz w:val="22"/>
+          <w:szCs w:val="22"/>
+        </w:rPr>
+      </w:pPr>
+      <w:r>
+        <w:rPr>
+          <w:rFonts w:ascii="Times New Roman" w:hAnsi="Times New Roman" w:cs="Times New Roman"/>
+          <w:sz w:val="22"/>
+          <w:szCs w:val="22"/>
+        </w:rPr>
+        <w:t>SQL databases, such as MySQL or PostgreSQL, are traditional relational databases that use structured tables and are ideal for applications with well-defined schemas and relationships between data. They offer strong data integrity, complex querying through SQL, and are widely used in many industries. However, our group has decided to use MongoDB instead because it provides more flexibility for handling unstructured or semi-structured data, which suits our mental well-being app. MongoDB’s document-based structure allows us to easily store and manage dynamic user data, like mood entries and journal logs, without needing to predefine a rigid schema. Additionally, MongoDB scales more easily with large amounts of data, making it better suited to our app's potential growth and varied data requirements.</w:t>
+      </w:r>
+    </w:p>
+    <w:p>
+      <w:pPr>
+        <w:pStyle w:val="ListParagraph"/>
+        <w:rPr>
+          <w:rFonts w:ascii="Times New Roman" w:hAnsi="Times New Roman" w:cs="Times New Roman"/>
+          <w:sz w:val="22"/>
+          <w:szCs w:val="22"/>
+        </w:rPr>
+      </w:pPr>
+    </w:p>
+    <w:p>
+      <w:pPr>
+        <w:rPr>
+          <w:rFonts w:ascii="Times New Roman" w:hAnsi="Times New Roman" w:cs="Times New Roman"/>
+          <w:sz w:val="22"/>
+          <w:szCs w:val="22"/>
+        </w:rPr>
+      </w:pPr>
+    </w:p>
+    <w:p>
+      <w:pPr>
+        <w:pStyle w:val="Heading2"/>
+        <w:numPr>
+          <w:ilvl w:val="0"/>
+          <w:numId w:val="0"/>
+        </w:numPr>
+      </w:pPr>
+      <w:bookmarkStart w:id="7" w:name="_Toc180069361"/>
+      <w:r>
+        <w:rPr>
+          <w:noProof/>
+        </w:rPr>
+        <w:drawing>
+          <wp:anchor distT="0" distB="0" distL="114300" distR="114300" simplePos="0" relativeHeight="251661312" behindDoc="0" locked="0" layoutInCell="1" allowOverlap="1" wp14:anchorId="4CEA9E91" wp14:editId="628B9867">
+            <wp:simplePos x="0" y="0"/>
+            <wp:positionH relativeFrom="margin">
+              <wp:align>right</wp:align>
+            </wp:positionH>
+            <wp:positionV relativeFrom="paragraph">
+              <wp:posOffset>631486</wp:posOffset>
+            </wp:positionV>
+            <wp:extent cx="5734050" cy="4075371"/>
+            <wp:effectExtent l="0" t="0" r="0" b="1905"/>
+            <wp:wrapNone/>
+            <wp:docPr id="117650041" name="Picture 2" descr="A screenshot of a login screen&#10;&#10;Description automatically generated"/>
+            <wp:cNvGraphicFramePr>
+              <a:graphicFrameLocks xmlns:a="http://schemas.openxmlformats.org/drawingml/2006/main" noChangeAspect="1"/>
+            </wp:cNvGraphicFramePr>
+            <a:graphic xmlns:a="http://schemas.openxmlformats.org/drawingml/2006/main">
+              <a:graphicData uri="http://schemas.openxmlformats.org/drawingml/2006/picture">
+                <pic:pic xmlns:pic="http://schemas.openxmlformats.org/drawingml/2006/picture">
+                  <pic:nvPicPr>
+                    <pic:cNvPr id="117650041" name="Picture 2" descr="A screenshot of a login screen&#10;&#10;Description automatically generated"/>
+                    <pic:cNvPicPr/>
+                  </pic:nvPicPr>
+                  <pic:blipFill>
+                    <a:blip r:embed="rId13">
+                      <a:extLst>
+                        <a:ext uri="{28A0092B-C50C-407E-A947-70E740481C1C}">
+                          <a14:useLocalDpi xmlns:a14="http://schemas.microsoft.com/office/drawing/2010/main" val="0"/>
+                        </a:ext>
+                      </a:extLst>
+                    </a:blip>
+                    <a:stretch>
+                      <a:fillRect/>
+                    </a:stretch>
+                  </pic:blipFill>
+                  <pic:spPr>
+                    <a:xfrm>
+                      <a:off x="0" y="0"/>
+                      <a:ext cx="5734050" cy="4075371"/>
                     </a:xfrm>
                     <a:prstGeom prst="rect">
                       <a:avLst/>
@@ -4514,6 +4492,7 @@
           <w:docPartUnique/>
         </w:docPartObj>
       </w:sdtPr>
+      <w:sdtEndPr/>
       <w:sdtContent>
         <w:p>
           <w:pPr>
@@ -4541,6 +4520,7 @@
             <w:id w:val="111145805"/>
             <w:bibliography/>
           </w:sdtPr>
+          <w:sdtEndPr/>
           <w:sdtContent>
             <w:p>
               <w:pPr>
@@ -4657,9 +4637,9 @@
       </w:r>
     </w:p>
     <w:sectPr>
-      <w:footerReference w:type="default" r:id="rId13"/>
-      <w:headerReference w:type="first" r:id="rId14"/>
-      <w:footerReference w:type="first" r:id="rId15"/>
+      <w:footerReference w:type="default" r:id="rId14"/>
+      <w:headerReference w:type="first" r:id="rId15"/>
+      <w:footerReference w:type="first" r:id="rId16"/>
       <w:pgSz w:w="11906" w:h="16838"/>
       <w:pgMar w:top="1440" w:right="1440" w:bottom="1440" w:left="1440" w:header="709" w:footer="708" w:gutter="0"/>
       <w:pgNumType w:start="0"/>
@@ -5957,6 +5937,7 @@
   <w:style w:type="character" w:default="1" w:styleId="DefaultParagraphFont">
     <w:name w:val="Default Paragraph Font"/>
     <w:uiPriority w:val="1"/>
+    <w:semiHidden/>
     <w:unhideWhenUsed/>
   </w:style>
   <w:style w:type="table" w:default="1" w:styleId="TableNormal">
@@ -6543,6 +6524,7 @@
   </w:compat>
   <w:rsids>
     <w:rsidRoot w:val="00F964CB"/>
+    <w:rsid w:val="00155E41"/>
     <w:rsid w:val="00362893"/>
     <w:rsid w:val="003F2B90"/>
     <w:rsid w:val="0041517A"/>
@@ -6554,6 +6536,7 @@
     <w:rsid w:val="00D218A3"/>
     <w:rsid w:val="00E1442D"/>
     <w:rsid w:val="00F964CB"/>
+    <w:rsid w:val="00FF209E"/>
   </w:rsids>
   <m:mathPr>
     <m:mathFont m:val="Cambria Math"/>

</xml_diff>

<commit_message>
journal core feature added
</commit_message>
<xml_diff>
--- a/Project_Report.docx
+++ b/Project_Report.docx
@@ -672,7 +672,7 @@
               <w:r>
                 <w:fldChar w:fldCharType="separate"/>
               </w:r>
-              <w:hyperlink w:anchor="_Toc180069354" w:history="1">
+              <w:hyperlink w:anchor="_Toc180607058" w:history="1">
                 <w:r>
                   <w:rPr>
                     <w:rStyle w:val="Hyperlink"/>
@@ -699,7 +699,7 @@
                     <w:noProof/>
                     <w:webHidden/>
                   </w:rPr>
-                  <w:instrText xml:space="preserve"> PAGEREF _Toc180069354 \h </w:instrText>
+                  <w:instrText xml:space="preserve"> PAGEREF _Toc180607058 \h </w:instrText>
                 </w:r>
                 <w:r>
                   <w:rPr>
@@ -739,7 +739,7 @@
                   <w:lang w:eastAsia="en-IE"/>
                 </w:rPr>
               </w:pPr>
-              <w:hyperlink w:anchor="_Toc180069355" w:history="1">
+              <w:hyperlink w:anchor="_Toc180607059" w:history="1">
                 <w:r>
                   <w:rPr>
                     <w:rStyle w:val="Hyperlink"/>
@@ -766,7 +766,7 @@
                     <w:noProof/>
                     <w:webHidden/>
                   </w:rPr>
-                  <w:instrText xml:space="preserve"> PAGEREF _Toc180069355 \h </w:instrText>
+                  <w:instrText xml:space="preserve"> PAGEREF _Toc180607059 \h </w:instrText>
                 </w:r>
                 <w:r>
                   <w:rPr>
@@ -809,7 +809,7 @@
                   <w:lang w:eastAsia="en-IE"/>
                 </w:rPr>
               </w:pPr>
-              <w:hyperlink w:anchor="_Toc180069356" w:history="1">
+              <w:hyperlink w:anchor="_Toc180607060" w:history="1">
                 <w:r>
                   <w:rPr>
                     <w:rStyle w:val="Hyperlink"/>
@@ -836,7 +836,7 @@
                     <w:noProof/>
                     <w:webHidden/>
                   </w:rPr>
-                  <w:instrText xml:space="preserve"> PAGEREF _Toc180069356 \h </w:instrText>
+                  <w:instrText xml:space="preserve"> PAGEREF _Toc180607060 \h </w:instrText>
                 </w:r>
                 <w:r>
                   <w:rPr>
@@ -879,7 +879,7 @@
                   <w:lang w:eastAsia="en-IE"/>
                 </w:rPr>
               </w:pPr>
-              <w:hyperlink w:anchor="_Toc180069357" w:history="1">
+              <w:hyperlink w:anchor="_Toc180607061" w:history="1">
                 <w:r>
                   <w:rPr>
                     <w:rStyle w:val="Hyperlink"/>
@@ -906,7 +906,7 @@
                     <w:noProof/>
                     <w:webHidden/>
                   </w:rPr>
-                  <w:instrText xml:space="preserve"> PAGEREF _Toc180069357 \h </w:instrText>
+                  <w:instrText xml:space="preserve"> PAGEREF _Toc180607061 \h </w:instrText>
                 </w:r>
                 <w:r>
                   <w:rPr>
@@ -949,7 +949,7 @@
                   <w:lang w:eastAsia="en-IE"/>
                 </w:rPr>
               </w:pPr>
-              <w:hyperlink w:anchor="_Toc180069358" w:history="1">
+              <w:hyperlink w:anchor="_Toc180607062" w:history="1">
                 <w:r>
                   <w:rPr>
                     <w:rStyle w:val="Hyperlink"/>
@@ -976,7 +976,7 @@
                     <w:noProof/>
                     <w:webHidden/>
                   </w:rPr>
-                  <w:instrText xml:space="preserve"> PAGEREF _Toc180069358 \h </w:instrText>
+                  <w:instrText xml:space="preserve"> PAGEREF _Toc180607062 \h </w:instrText>
                 </w:r>
                 <w:r>
                   <w:rPr>
@@ -1009,6 +1009,76 @@
             </w:p>
             <w:p>
               <w:pPr>
+                <w:pStyle w:val="TOC2"/>
+                <w:tabs>
+                  <w:tab w:val="right" w:leader="dot" w:pos="9016"/>
+                </w:tabs>
+                <w:rPr>
+                  <w:rFonts w:eastAsiaTheme="minorEastAsia"/>
+                  <w:noProof/>
+                  <w:lang w:eastAsia="en-IE"/>
+                </w:rPr>
+              </w:pPr>
+              <w:hyperlink w:anchor="_Toc180607063" w:history="1">
+                <w:r>
+                  <w:rPr>
+                    <w:rStyle w:val="Hyperlink"/>
+                    <w:noProof/>
+                  </w:rPr>
+                  <w:t>Plan</w:t>
+                </w:r>
+                <w:r>
+                  <w:rPr>
+                    <w:noProof/>
+                    <w:webHidden/>
+                  </w:rPr>
+                  <w:tab/>
+                </w:r>
+                <w:r>
+                  <w:rPr>
+                    <w:noProof/>
+                    <w:webHidden/>
+                  </w:rPr>
+                  <w:fldChar w:fldCharType="begin"/>
+                </w:r>
+                <w:r>
+                  <w:rPr>
+                    <w:noProof/>
+                    <w:webHidden/>
+                  </w:rPr>
+                  <w:instrText xml:space="preserve"> PAGEREF _Toc180607063 \h </w:instrText>
+                </w:r>
+                <w:r>
+                  <w:rPr>
+                    <w:noProof/>
+                    <w:webHidden/>
+                  </w:rPr>
+                </w:r>
+                <w:r>
+                  <w:rPr>
+                    <w:noProof/>
+                    <w:webHidden/>
+                  </w:rPr>
+                  <w:fldChar w:fldCharType="separate"/>
+                </w:r>
+                <w:r>
+                  <w:rPr>
+                    <w:noProof/>
+                    <w:webHidden/>
+                  </w:rPr>
+                  <w:t>4</w:t>
+                </w:r>
+                <w:r>
+                  <w:rPr>
+                    <w:noProof/>
+                    <w:webHidden/>
+                  </w:rPr>
+                  <w:fldChar w:fldCharType="end"/>
+                </w:r>
+              </w:hyperlink>
+            </w:p>
+            <w:p>
+              <w:pPr>
                 <w:pStyle w:val="TOC1"/>
                 <w:rPr>
                   <w:rFonts w:eastAsiaTheme="minorEastAsia"/>
@@ -1016,7 +1086,7 @@
                   <w:lang w:eastAsia="en-IE"/>
                 </w:rPr>
               </w:pPr>
-              <w:hyperlink w:anchor="_Toc180069359" w:history="1">
+              <w:hyperlink w:anchor="_Toc180607064" w:history="1">
                 <w:r>
                   <w:rPr>
                     <w:rStyle w:val="Hyperlink"/>
@@ -1043,7 +1113,7 @@
                     <w:noProof/>
                     <w:webHidden/>
                   </w:rPr>
-                  <w:instrText xml:space="preserve"> PAGEREF _Toc180069359 \h </w:instrText>
+                  <w:instrText xml:space="preserve"> PAGEREF _Toc180607064 \h </w:instrText>
                 </w:r>
                 <w:r>
                   <w:rPr>
@@ -1086,7 +1156,7 @@
                   <w:lang w:eastAsia="en-IE"/>
                 </w:rPr>
               </w:pPr>
-              <w:hyperlink w:anchor="_Toc180069360" w:history="1">
+              <w:hyperlink w:anchor="_Toc180607065" w:history="1">
                 <w:r>
                   <w:rPr>
                     <w:rStyle w:val="Hyperlink"/>
@@ -1113,7 +1183,7 @@
                     <w:noProof/>
                     <w:webHidden/>
                   </w:rPr>
-                  <w:instrText xml:space="preserve"> PAGEREF _Toc180069360 \h </w:instrText>
+                  <w:instrText xml:space="preserve"> PAGEREF _Toc180607065 \h </w:instrText>
                 </w:r>
                 <w:r>
                   <w:rPr>
@@ -1156,13 +1226,13 @@
                   <w:lang w:eastAsia="en-IE"/>
                 </w:rPr>
               </w:pPr>
-              <w:hyperlink w:anchor="_Toc180069361" w:history="1">
+              <w:hyperlink w:anchor="_Toc180607066" w:history="1">
                 <w:r>
                   <w:rPr>
                     <w:rStyle w:val="Hyperlink"/>
                     <w:noProof/>
                   </w:rPr>
-                  <w:t>Design Template</w:t>
+                  <w:t>Core Features</w:t>
                 </w:r>
                 <w:r>
                   <w:rPr>
@@ -1183,7 +1253,7 @@
                     <w:noProof/>
                     <w:webHidden/>
                   </w:rPr>
-                  <w:instrText xml:space="preserve"> PAGEREF _Toc180069361 \h </w:instrText>
+                  <w:instrText xml:space="preserve"> PAGEREF _Toc180607066 \h </w:instrText>
                 </w:r>
                 <w:r>
                   <w:rPr>
@@ -1216,6 +1286,146 @@
             </w:p>
             <w:p>
               <w:pPr>
+                <w:pStyle w:val="TOC2"/>
+                <w:tabs>
+                  <w:tab w:val="right" w:leader="dot" w:pos="9016"/>
+                </w:tabs>
+                <w:rPr>
+                  <w:rFonts w:eastAsiaTheme="minorEastAsia"/>
+                  <w:noProof/>
+                  <w:lang w:eastAsia="en-IE"/>
+                </w:rPr>
+              </w:pPr>
+              <w:hyperlink w:anchor="_Toc180607067" w:history="1">
+                <w:r>
+                  <w:rPr>
+                    <w:rStyle w:val="Hyperlink"/>
+                    <w:noProof/>
+                  </w:rPr>
+                  <w:t>Journal</w:t>
+                </w:r>
+                <w:r>
+                  <w:rPr>
+                    <w:noProof/>
+                    <w:webHidden/>
+                  </w:rPr>
+                  <w:tab/>
+                </w:r>
+                <w:r>
+                  <w:rPr>
+                    <w:noProof/>
+                    <w:webHidden/>
+                  </w:rPr>
+                  <w:fldChar w:fldCharType="begin"/>
+                </w:r>
+                <w:r>
+                  <w:rPr>
+                    <w:noProof/>
+                    <w:webHidden/>
+                  </w:rPr>
+                  <w:instrText xml:space="preserve"> PAGEREF _Toc180607067 \h </w:instrText>
+                </w:r>
+                <w:r>
+                  <w:rPr>
+                    <w:noProof/>
+                    <w:webHidden/>
+                  </w:rPr>
+                </w:r>
+                <w:r>
+                  <w:rPr>
+                    <w:noProof/>
+                    <w:webHidden/>
+                  </w:rPr>
+                  <w:fldChar w:fldCharType="separate"/>
+                </w:r>
+                <w:r>
+                  <w:rPr>
+                    <w:noProof/>
+                    <w:webHidden/>
+                  </w:rPr>
+                  <w:t>9</w:t>
+                </w:r>
+                <w:r>
+                  <w:rPr>
+                    <w:noProof/>
+                    <w:webHidden/>
+                  </w:rPr>
+                  <w:fldChar w:fldCharType="end"/>
+                </w:r>
+              </w:hyperlink>
+            </w:p>
+            <w:p>
+              <w:pPr>
+                <w:pStyle w:val="TOC2"/>
+                <w:tabs>
+                  <w:tab w:val="right" w:leader="dot" w:pos="9016"/>
+                </w:tabs>
+                <w:rPr>
+                  <w:rFonts w:eastAsiaTheme="minorEastAsia"/>
+                  <w:noProof/>
+                  <w:lang w:eastAsia="en-IE"/>
+                </w:rPr>
+              </w:pPr>
+              <w:hyperlink w:anchor="_Toc180607068" w:history="1">
+                <w:r>
+                  <w:rPr>
+                    <w:rStyle w:val="Hyperlink"/>
+                    <w:noProof/>
+                  </w:rPr>
+                  <w:t>Design Template</w:t>
+                </w:r>
+                <w:r>
+                  <w:rPr>
+                    <w:noProof/>
+                    <w:webHidden/>
+                  </w:rPr>
+                  <w:tab/>
+                </w:r>
+                <w:r>
+                  <w:rPr>
+                    <w:noProof/>
+                    <w:webHidden/>
+                  </w:rPr>
+                  <w:fldChar w:fldCharType="begin"/>
+                </w:r>
+                <w:r>
+                  <w:rPr>
+                    <w:noProof/>
+                    <w:webHidden/>
+                  </w:rPr>
+                  <w:instrText xml:space="preserve"> PAGEREF _Toc180607068 \h </w:instrText>
+                </w:r>
+                <w:r>
+                  <w:rPr>
+                    <w:noProof/>
+                    <w:webHidden/>
+                  </w:rPr>
+                </w:r>
+                <w:r>
+                  <w:rPr>
+                    <w:noProof/>
+                    <w:webHidden/>
+                  </w:rPr>
+                  <w:fldChar w:fldCharType="separate"/>
+                </w:r>
+                <w:r>
+                  <w:rPr>
+                    <w:noProof/>
+                    <w:webHidden/>
+                  </w:rPr>
+                  <w:t>11</w:t>
+                </w:r>
+                <w:r>
+                  <w:rPr>
+                    <w:noProof/>
+                    <w:webHidden/>
+                  </w:rPr>
+                  <w:fldChar w:fldCharType="end"/>
+                </w:r>
+              </w:hyperlink>
+            </w:p>
+            <w:p>
+              <w:pPr>
                 <w:pStyle w:val="TOC1"/>
                 <w:rPr>
                   <w:rFonts w:eastAsiaTheme="minorEastAsia"/>
@@ -1223,7 +1433,7 @@
                   <w:lang w:eastAsia="en-IE"/>
                 </w:rPr>
               </w:pPr>
-              <w:hyperlink w:anchor="_Toc180069362" w:history="1">
+              <w:hyperlink w:anchor="_Toc180607069" w:history="1">
                 <w:r>
                   <w:rPr>
                     <w:rStyle w:val="Hyperlink"/>
@@ -1250,7 +1460,7 @@
                     <w:noProof/>
                     <w:webHidden/>
                   </w:rPr>
-                  <w:instrText xml:space="preserve"> PAGEREF _Toc180069362 \h </w:instrText>
+                  <w:instrText xml:space="preserve"> PAGEREF _Toc180607069 \h </w:instrText>
                 </w:r>
                 <w:r>
                   <w:rPr>
@@ -1270,7 +1480,7 @@
                     <w:noProof/>
                     <w:webHidden/>
                   </w:rPr>
-                  <w:t>7</w:t>
+                  <w:t>12</w:t>
                 </w:r>
                 <w:r>
                   <w:rPr>
@@ -1308,7 +1518,7 @@
           <w:numId w:val="0"/>
         </w:numPr>
       </w:pPr>
-      <w:bookmarkStart w:id="0" w:name="_Toc180069354"/>
+      <w:bookmarkStart w:id="0" w:name="_Toc180607058"/>
       <w:r>
         <w:lastRenderedPageBreak/>
         <w:t>Introduction</w:t>
@@ -1648,7 +1858,6 @@
           <w:szCs w:val="18"/>
         </w:rPr>
       </w:pPr>
-      <w:proofErr w:type="gramStart"/>
       <w:r>
         <w:rPr>
           <w:sz w:val="18"/>
@@ -1661,45 +1870,21 @@
           <w:sz w:val="18"/>
           <w:szCs w:val="18"/>
         </w:rPr>
-        <w:t xml:space="preserve">  </w:t>
-      </w:r>
-      <w:proofErr w:type="gramEnd"/>
+        <w:t xml:space="preserve">   </w:t>
+      </w:r>
       <w:r>
         <w:rPr>
           <w:sz w:val="18"/>
           <w:szCs w:val="18"/>
         </w:rPr>
-        <w:t xml:space="preserve"> </w:t>
+        <w:t>App-based self-help has an enormous potential to reach a large number of people and provide high quality services at a low cost. Its impact on public mental health can be enormous.</w:t>
       </w:r>
       <w:r>
         <w:rPr>
           <w:sz w:val="18"/>
           <w:szCs w:val="18"/>
         </w:rPr>
-        <w:t xml:space="preserve">App-based self-help has an enormous potential to reach a large number of people and provide high quality services at a low cost. Its impact on public mental health can be </w:t>
-      </w:r>
-      <w:proofErr w:type="gramStart"/>
-      <w:r>
-        <w:rPr>
-          <w:sz w:val="18"/>
-          <w:szCs w:val="18"/>
-        </w:rPr>
-        <w:t>enormous.</w:t>
-      </w:r>
-      <w:r>
-        <w:rPr>
-          <w:sz w:val="18"/>
-          <w:szCs w:val="18"/>
-        </w:rPr>
-        <w:t xml:space="preserve">   </w:t>
-      </w:r>
-      <w:proofErr w:type="gramEnd"/>
-      <w:r>
-        <w:rPr>
-          <w:sz w:val="18"/>
-          <w:szCs w:val="18"/>
-        </w:rPr>
-        <w:t xml:space="preserve">  </w:t>
+        <w:t xml:space="preserve">     </w:t>
       </w:r>
       <w:r>
         <w:rPr>
@@ -1825,7 +2010,7 @@
           <w:numId w:val="0"/>
         </w:numPr>
       </w:pPr>
-      <w:bookmarkStart w:id="1" w:name="_Toc180069355"/>
+      <w:bookmarkStart w:id="1" w:name="_Toc180607059"/>
       <w:r>
         <w:t>Background</w:t>
       </w:r>
@@ -2500,7 +2685,7 @@
       <w:pPr>
         <w:pStyle w:val="Heading2"/>
       </w:pPr>
-      <w:bookmarkStart w:id="2" w:name="_Toc180069356"/>
+      <w:bookmarkStart w:id="2" w:name="_Toc180607060"/>
       <w:r>
         <w:lastRenderedPageBreak/>
         <w:t>Motivation for t</w:t>
@@ -2897,7 +3082,7 @@
       <w:pPr>
         <w:pStyle w:val="Heading2"/>
       </w:pPr>
-      <w:bookmarkStart w:id="3" w:name="_Toc180069357"/>
+      <w:bookmarkStart w:id="3" w:name="_Toc180607061"/>
       <w:r>
         <w:t>Project Novelty</w:t>
       </w:r>
@@ -3158,18 +3343,40 @@
           <w:sz w:val="22"/>
           <w:szCs w:val="22"/>
         </w:rPr>
-        <w:t xml:space="preserve">based on the </w:t>
-      </w:r>
-      <w:proofErr w:type="gramStart"/>
-      <w:r>
-        <w:rPr>
-          <w:rFonts w:ascii="Times New Roman" w:hAnsi="Times New Roman" w:cs="Times New Roman"/>
-          <w:sz w:val="22"/>
-          <w:szCs w:val="22"/>
-        </w:rPr>
-        <w:t>users</w:t>
-      </w:r>
-      <w:proofErr w:type="gramEnd"/>
+        <w:t xml:space="preserve">based on the users </w:t>
+      </w:r>
+      <w:r>
+        <w:rPr>
+          <w:rFonts w:ascii="Times New Roman" w:hAnsi="Times New Roman" w:cs="Times New Roman"/>
+          <w:sz w:val="22"/>
+          <w:szCs w:val="22"/>
+        </w:rPr>
+        <w:t>mood. A</w:t>
+      </w:r>
+      <w:r>
+        <w:rPr>
+          <w:rFonts w:ascii="Times New Roman" w:hAnsi="Times New Roman" w:cs="Times New Roman"/>
+          <w:sz w:val="22"/>
+          <w:szCs w:val="22"/>
+        </w:rPr>
+        <w:t xml:space="preserve">dditionally, the project is built to be scalable and future-proof, using </w:t>
+      </w:r>
+      <w:r>
+        <w:rPr>
+          <w:rFonts w:ascii="Times New Roman" w:hAnsi="Times New Roman" w:cs="Times New Roman"/>
+          <w:sz w:val="22"/>
+          <w:szCs w:val="22"/>
+        </w:rPr>
+        <w:t xml:space="preserve">a </w:t>
+      </w:r>
+      <w:r>
+        <w:rPr>
+          <w:rFonts w:ascii="Times New Roman" w:hAnsi="Times New Roman" w:cs="Times New Roman"/>
+          <w:sz w:val="22"/>
+          <w:szCs w:val="22"/>
+        </w:rPr>
+        <w:t>modern mobile development framework</w:t>
+      </w:r>
       <w:r>
         <w:rPr>
           <w:rFonts w:ascii="Times New Roman" w:hAnsi="Times New Roman" w:cs="Times New Roman"/>
@@ -3184,46 +3391,6 @@
           <w:sz w:val="22"/>
           <w:szCs w:val="22"/>
         </w:rPr>
-        <w:t>mood. A</w:t>
-      </w:r>
-      <w:r>
-        <w:rPr>
-          <w:rFonts w:ascii="Times New Roman" w:hAnsi="Times New Roman" w:cs="Times New Roman"/>
-          <w:sz w:val="22"/>
-          <w:szCs w:val="22"/>
-        </w:rPr>
-        <w:t xml:space="preserve">dditionally, the project is built to be scalable and future-proof, using </w:t>
-      </w:r>
-      <w:r>
-        <w:rPr>
-          <w:rFonts w:ascii="Times New Roman" w:hAnsi="Times New Roman" w:cs="Times New Roman"/>
-          <w:sz w:val="22"/>
-          <w:szCs w:val="22"/>
-        </w:rPr>
-        <w:t xml:space="preserve">a </w:t>
-      </w:r>
-      <w:r>
-        <w:rPr>
-          <w:rFonts w:ascii="Times New Roman" w:hAnsi="Times New Roman" w:cs="Times New Roman"/>
-          <w:sz w:val="22"/>
-          <w:szCs w:val="22"/>
-        </w:rPr>
-        <w:t>modern mobile development framework</w:t>
-      </w:r>
-      <w:r>
-        <w:rPr>
-          <w:rFonts w:ascii="Times New Roman" w:hAnsi="Times New Roman" w:cs="Times New Roman"/>
-          <w:sz w:val="22"/>
-          <w:szCs w:val="22"/>
-        </w:rPr>
-        <w:t xml:space="preserve"> </w:t>
-      </w:r>
-      <w:r>
-        <w:rPr>
-          <w:rFonts w:ascii="Times New Roman" w:hAnsi="Times New Roman" w:cs="Times New Roman"/>
-          <w:sz w:val="22"/>
-          <w:szCs w:val="22"/>
-        </w:rPr>
         <w:t xml:space="preserve">and focusing </w:t>
       </w:r>
       <w:r>
@@ -3257,7 +3424,7 @@
       <w:pPr>
         <w:pStyle w:val="Heading2"/>
       </w:pPr>
-      <w:bookmarkStart w:id="4" w:name="_Toc180069358"/>
+      <w:bookmarkStart w:id="4" w:name="_Toc180607062"/>
       <w:r>
         <w:t>Deliverables</w:t>
       </w:r>
@@ -3631,6 +3798,7 @@
           <w:szCs w:val="40"/>
         </w:rPr>
       </w:pPr>
+      <w:bookmarkStart w:id="5" w:name="_Toc180607063"/>
       <w:r>
         <w:rPr>
           <w:sz w:val="40"/>
@@ -3638,6 +3806,7 @@
         </w:rPr>
         <w:t>Plan</w:t>
       </w:r>
+      <w:bookmarkEnd w:id="5"/>
     </w:p>
     <w:p>
       <w:r>
@@ -3717,11 +3886,11 @@
           <w:numId w:val="0"/>
         </w:numPr>
       </w:pPr>
-      <w:bookmarkStart w:id="5" w:name="_Toc180069359"/>
+      <w:bookmarkStart w:id="6" w:name="_Toc180607064"/>
       <w:r>
         <w:t>System Design</w:t>
       </w:r>
-      <w:bookmarkEnd w:id="5"/>
+      <w:bookmarkEnd w:id="6"/>
     </w:p>
     <w:p>
       <w:pPr>
@@ -3754,11 +3923,11 @@
       <w:pPr>
         <w:pStyle w:val="Heading2"/>
       </w:pPr>
-      <w:bookmarkStart w:id="6" w:name="_Toc180069360"/>
+      <w:bookmarkStart w:id="7" w:name="_Toc180607065"/>
       <w:r>
         <w:t>Functional Requirements</w:t>
       </w:r>
-      <w:bookmarkEnd w:id="6"/>
+      <w:bookmarkEnd w:id="7"/>
     </w:p>
     <w:p>
       <w:pPr>
@@ -4438,9 +4607,11 @@
       <w:pPr>
         <w:pStyle w:val="Heading2"/>
       </w:pPr>
+      <w:bookmarkStart w:id="8" w:name="_Toc180607066"/>
       <w:r>
         <w:t>Core Features</w:t>
       </w:r>
+      <w:bookmarkEnd w:id="8"/>
     </w:p>
     <w:p>
       <w:pPr>
@@ -4935,8 +5106,16 @@
           <w:ilvl w:val="0"/>
           <w:numId w:val="17"/>
         </w:numPr>
-      </w:pPr>
-      <w:r>
+        <w:rPr>
+          <w:b/>
+          <w:bCs/>
+        </w:rPr>
+      </w:pPr>
+      <w:r>
+        <w:rPr>
+          <w:b/>
+          <w:bCs/>
+        </w:rPr>
         <w:t xml:space="preserve">Docker Containerization </w:t>
       </w:r>
     </w:p>
@@ -4978,34 +5157,6 @@
     <w:p>
       <w:pPr>
         <w:pStyle w:val="ListParagraph"/>
-        <w:numPr>
-          <w:ilvl w:val="0"/>
-          <w:numId w:val="18"/>
-        </w:numPr>
-        <w:rPr>
-          <w:b/>
-          <w:bCs/>
-        </w:rPr>
-      </w:pPr>
-      <w:r>
-        <w:rPr>
-          <w:b/>
-          <w:bCs/>
-        </w:rPr>
-        <w:t xml:space="preserve">Summary </w:t>
-      </w:r>
-    </w:p>
-    <w:p>
-      <w:pPr>
-        <w:pStyle w:val="ListParagraph"/>
-      </w:pPr>
-      <w:r>
-        <w:t>The Mood Tracking API allows users to track their mood securely, maintain daily streaks, and compare their performance with others. With Docker containerization, the development process becomes streamlined, enabling consistent deployment and testing.</w:t>
-      </w:r>
-    </w:p>
-    <w:p>
-      <w:pPr>
-        <w:pStyle w:val="ListParagraph"/>
       </w:pPr>
     </w:p>
     <w:p>
@@ -5055,7 +5206,10 @@
         <w:t xml:space="preserve"> </w:t>
       </w:r>
       <w:r>
-        <w:t>We will install Axios to simplify our HTTP requests to the Mind</w:t>
+        <w:t xml:space="preserve">We will install Axios to simplify our HTTP requests to the </w:t>
+      </w:r>
+      <w:r>
+        <w:t>Mood</w:t>
       </w:r>
       <w:r>
         <w:t xml:space="preserve"> Tracker</w:t>
@@ -5139,7 +5293,7 @@
         </w:numPr>
       </w:pPr>
       <w:r>
-        <w:t xml:space="preserve"> Data Encryption: Use HTTPS to encrypt data during transmission. Encrypt sensitive data stored in the database. </w:t>
+        <w:t xml:space="preserve">Data Encryption: Use HTTPS to encrypt data during transmission. Encrypt sensitive data stored in the database. </w:t>
       </w:r>
     </w:p>
     <w:p>
@@ -5158,16 +5312,7 @@
         <w:ind w:left="3600" w:hanging="1080"/>
       </w:pPr>
       <w:r>
-        <w:lastRenderedPageBreak/>
-        <w:t xml:space="preserve">Authentication and Authorization: Implement secure </w:t>
-      </w:r>
-      <w:proofErr w:type="gramStart"/>
-      <w:r>
-        <w:t>authentication  for</w:t>
-      </w:r>
-      <w:proofErr w:type="gramEnd"/>
-      <w:r>
-        <w:t xml:space="preserve"> authorized access. Use role-based access control to limit user access to sensitive features. </w:t>
+        <w:t xml:space="preserve">Authentication and Authorization: Implement secure authentication  for authorized access. Use role-based access control to limit user access to sensitive features. </w:t>
       </w:r>
     </w:p>
     <w:p>
@@ -5184,6 +5329,7 @@
         </w:numPr>
       </w:pPr>
       <w:r>
+        <w:lastRenderedPageBreak/>
         <w:t>Data Anonymization: Anonymize user data to reduce risks associated with data breaches.</w:t>
       </w:r>
     </w:p>
@@ -5241,68 +5387,13 @@
     <w:p>
       <w:pPr>
         <w:pStyle w:val="ListParagraph"/>
-        <w:numPr>
-          <w:ilvl w:val="0"/>
-          <w:numId w:val="5"/>
-        </w:numPr>
+        <w:ind w:left="786"/>
         <w:rPr>
           <w:b/>
           <w:bCs/>
         </w:rPr>
       </w:pPr>
-      <w:r>
-        <w:rPr>
-          <w:b/>
-          <w:bCs/>
-        </w:rPr>
-        <w:t xml:space="preserve">Benefits: </w:t>
-      </w:r>
-    </w:p>
-    <w:p>
-      <w:pPr>
-        <w:pStyle w:val="ListParagraph"/>
-        <w:numPr>
-          <w:ilvl w:val="1"/>
-          <w:numId w:val="5"/>
-        </w:numPr>
-      </w:pPr>
-      <w:r>
-        <w:t xml:space="preserve">Real-Time Tracking: Integrating the </w:t>
-      </w:r>
-      <w:proofErr w:type="spellStart"/>
-      <w:r>
-        <w:t>MindLogger</w:t>
-      </w:r>
-      <w:proofErr w:type="spellEnd"/>
-      <w:r>
-        <w:t xml:space="preserve"> API will enable users to track their mood changes effectively and visualize patterns over time. </w:t>
-      </w:r>
-    </w:p>
-    <w:p>
-      <w:pPr>
-        <w:pStyle w:val="ListParagraph"/>
-        <w:numPr>
-          <w:ilvl w:val="1"/>
-          <w:numId w:val="5"/>
-        </w:numPr>
-      </w:pPr>
-      <w:r>
-        <w:t xml:space="preserve">Enhanced User Experience: The combination of React Native for a smooth interface and Redux for efficient state management will create a robust and engaging user experience. </w:t>
-      </w:r>
-    </w:p>
-    <w:p>
-      <w:pPr>
-        <w:pStyle w:val="ListParagraph"/>
-        <w:numPr>
-          <w:ilvl w:val="1"/>
-          <w:numId w:val="5"/>
-        </w:numPr>
-      </w:pPr>
-      <w:r>
-        <w:t xml:space="preserve">Scalability: Our backend, built with Node.js, will allow the application to scale effectively as the user base grows, ensuring it can handle increased API requests without performance degradation. </w:t>
-      </w:r>
-    </w:p>
-    <w:p/>
+    </w:p>
     <w:p>
       <w:pPr>
         <w:pStyle w:val="ListParagraph"/>
@@ -5326,41 +5417,586 @@
     <w:p>
       <w:pPr>
         <w:pStyle w:val="ListParagraph"/>
+        <w:ind w:left="786"/>
+      </w:pPr>
+      <w:r>
+        <w:t>The Mood Tracking API allows users to track their mood securely, maintain daily streaks, and compare their performance with others. With Docker containerization, the development process becomes streamlined, enabling consistent deployment and testing.</w:t>
+      </w:r>
+    </w:p>
+    <w:p>
+      <w:pPr>
+        <w:pStyle w:val="Heading2"/>
+      </w:pPr>
+      <w:bookmarkStart w:id="9" w:name="_Toc180607067"/>
+      <w:r>
+        <w:t>Journal</w:t>
+      </w:r>
+      <w:bookmarkEnd w:id="9"/>
+    </w:p>
+    <w:p>
+      <w:pPr>
+        <w:rPr>
+          <w:sz w:val="22"/>
+          <w:szCs w:val="22"/>
+        </w:rPr>
+      </w:pPr>
+      <w:r>
+        <w:rPr>
+          <w:sz w:val="22"/>
+          <w:szCs w:val="22"/>
+        </w:rPr>
+        <w:t>Creating a journaling feature that communicates with the Mood Tracker API can enhance the overall user experience by allowing users to reflect on their moods and experiences. Here’s a step-by-step approach to implementing a journal that integrates with the Mood Tracker API:</w:t>
+      </w:r>
+    </w:p>
+    <w:p>
+      <w:pPr>
+        <w:rPr>
+          <w:sz w:val="22"/>
+          <w:szCs w:val="22"/>
+        </w:rPr>
+      </w:pPr>
+      <w:r>
+        <w:rPr>
+          <w:sz w:val="22"/>
+          <w:szCs w:val="22"/>
+        </w:rPr>
+        <w:t>1. Design the Journal Feature</w:t>
+      </w:r>
+    </w:p>
+    <w:p>
+      <w:pPr>
         <w:numPr>
-          <w:ilvl w:val="1"/>
-          <w:numId w:val="5"/>
+          <w:ilvl w:val="0"/>
+          <w:numId w:val="19"/>
         </w:numPr>
-      </w:pPr>
-      <w:r>
-        <w:t xml:space="preserve">By implementing the </w:t>
+        <w:rPr>
+          <w:sz w:val="22"/>
+          <w:szCs w:val="22"/>
+        </w:rPr>
+      </w:pPr>
+      <w:r>
+        <w:rPr>
+          <w:sz w:val="22"/>
+          <w:szCs w:val="22"/>
+        </w:rPr>
+        <w:t>User Interface (UI): Create a user-friendly interface where users can add, edit, and delete journal entries. Each entry should include fields for the date, mood selection (linked to the Mood Tracker API), and a text area for writing reflections.</w:t>
+      </w:r>
+    </w:p>
+    <w:p>
+      <w:pPr>
+        <w:numPr>
+          <w:ilvl w:val="0"/>
+          <w:numId w:val="19"/>
+        </w:numPr>
+        <w:rPr>
+          <w:sz w:val="22"/>
+          <w:szCs w:val="22"/>
+        </w:rPr>
+      </w:pPr>
+      <w:r>
+        <w:rPr>
+          <w:sz w:val="22"/>
+          <w:szCs w:val="22"/>
+        </w:rPr>
+        <w:t xml:space="preserve">Data Structure: Decide on a data structure for the journal entries, typically including fields like </w:t>
       </w:r>
       <w:proofErr w:type="spellStart"/>
       <w:r>
-        <w:t>MindLogger</w:t>
+        <w:rPr>
+          <w:sz w:val="22"/>
+          <w:szCs w:val="22"/>
+        </w:rPr>
+        <w:t>entryId</w:t>
       </w:r>
       <w:proofErr w:type="spellEnd"/>
       <w:r>
-        <w:t xml:space="preserve"> API using this structured approach, we aim to deliver a comprehensive mood tracking feature in our mobile application that enhances user engagement and supports mental well-being.</w:t>
-      </w:r>
-    </w:p>
-    <w:p/>
-    <w:p/>
-    <w:p/>
-    <w:p/>
-    <w:p/>
-    <w:p/>
-    <w:p/>
-    <w:p/>
-    <w:p/>
-    <w:p/>
-    <w:p/>
-    <w:p/>
-    <w:p/>
-    <w:p/>
-    <w:p/>
-    <w:p/>
-    <w:p/>
-    <w:p/>
+        <w:rPr>
+          <w:sz w:val="22"/>
+          <w:szCs w:val="22"/>
+        </w:rPr>
+        <w:t xml:space="preserve">, date, </w:t>
+      </w:r>
+      <w:proofErr w:type="spellStart"/>
+      <w:r>
+        <w:rPr>
+          <w:sz w:val="22"/>
+          <w:szCs w:val="22"/>
+        </w:rPr>
+        <w:t>moodId</w:t>
+      </w:r>
+      <w:proofErr w:type="spellEnd"/>
+      <w:r>
+        <w:rPr>
+          <w:sz w:val="22"/>
+          <w:szCs w:val="22"/>
+        </w:rPr>
+        <w:t xml:space="preserve">, content, and </w:t>
+      </w:r>
+      <w:proofErr w:type="spellStart"/>
+      <w:r>
+        <w:rPr>
+          <w:sz w:val="22"/>
+          <w:szCs w:val="22"/>
+        </w:rPr>
+        <w:t>userId</w:t>
+      </w:r>
+      <w:proofErr w:type="spellEnd"/>
+      <w:r>
+        <w:rPr>
+          <w:sz w:val="22"/>
+          <w:szCs w:val="22"/>
+        </w:rPr>
+        <w:t>.</w:t>
+      </w:r>
+    </w:p>
+    <w:p>
+      <w:pPr>
+        <w:rPr>
+          <w:sz w:val="22"/>
+          <w:szCs w:val="22"/>
+        </w:rPr>
+      </w:pPr>
+      <w:r>
+        <w:rPr>
+          <w:sz w:val="22"/>
+          <w:szCs w:val="22"/>
+        </w:rPr>
+        <w:t>2. Set Up API Endpoints</w:t>
+      </w:r>
+    </w:p>
+    <w:p>
+      <w:pPr>
+        <w:numPr>
+          <w:ilvl w:val="0"/>
+          <w:numId w:val="20"/>
+        </w:numPr>
+        <w:rPr>
+          <w:sz w:val="22"/>
+          <w:szCs w:val="22"/>
+        </w:rPr>
+      </w:pPr>
+      <w:r>
+        <w:rPr>
+          <w:sz w:val="22"/>
+          <w:szCs w:val="22"/>
+        </w:rPr>
+        <w:t>Create Journal Entry: Implement an endpoint to create a new journal entry. This can use a POST request to the server, which will then save the entry in the database.</w:t>
+      </w:r>
+    </w:p>
+    <w:p>
+      <w:pPr>
+        <w:numPr>
+          <w:ilvl w:val="0"/>
+          <w:numId w:val="20"/>
+        </w:numPr>
+        <w:rPr>
+          <w:sz w:val="22"/>
+          <w:szCs w:val="22"/>
+        </w:rPr>
+      </w:pPr>
+      <w:r>
+        <w:rPr>
+          <w:sz w:val="22"/>
+          <w:szCs w:val="22"/>
+        </w:rPr>
+        <w:t>Retrieve Journal Entries: Use a GET request to fetch journal entries for a specific user, potentially filtering by date or mood.</w:t>
+      </w:r>
+    </w:p>
+    <w:p>
+      <w:pPr>
+        <w:numPr>
+          <w:ilvl w:val="0"/>
+          <w:numId w:val="20"/>
+        </w:numPr>
+        <w:rPr>
+          <w:sz w:val="22"/>
+          <w:szCs w:val="22"/>
+        </w:rPr>
+      </w:pPr>
+      <w:r>
+        <w:rPr>
+          <w:sz w:val="22"/>
+          <w:szCs w:val="22"/>
+        </w:rPr>
+        <w:t>Update Journal Entry: Implement a PUT or PATCH request to update existing journal entries.</w:t>
+      </w:r>
+    </w:p>
+    <w:p>
+      <w:pPr>
+        <w:numPr>
+          <w:ilvl w:val="0"/>
+          <w:numId w:val="20"/>
+        </w:numPr>
+        <w:rPr>
+          <w:sz w:val="22"/>
+          <w:szCs w:val="22"/>
+        </w:rPr>
+      </w:pPr>
+      <w:r>
+        <w:rPr>
+          <w:sz w:val="22"/>
+          <w:szCs w:val="22"/>
+        </w:rPr>
+        <w:t>Delete Journal Entry: Allow users to delete entries using a DELETE request.</w:t>
+      </w:r>
+    </w:p>
+    <w:p>
+      <w:pPr>
+        <w:rPr>
+          <w:sz w:val="22"/>
+          <w:szCs w:val="22"/>
+        </w:rPr>
+      </w:pPr>
+      <w:r>
+        <w:rPr>
+          <w:sz w:val="22"/>
+          <w:szCs w:val="22"/>
+        </w:rPr>
+        <w:lastRenderedPageBreak/>
+        <w:t>3. Database Integration</w:t>
+      </w:r>
+    </w:p>
+    <w:p>
+      <w:pPr>
+        <w:numPr>
+          <w:ilvl w:val="0"/>
+          <w:numId w:val="21"/>
+        </w:numPr>
+        <w:rPr>
+          <w:sz w:val="22"/>
+          <w:szCs w:val="22"/>
+        </w:rPr>
+      </w:pPr>
+      <w:r>
+        <w:rPr>
+          <w:sz w:val="22"/>
+          <w:szCs w:val="22"/>
+        </w:rPr>
+        <w:t xml:space="preserve">MongoDB Structure: Create a collection in MongoDB to store journal entries. Each entry can be linked to the user's mood tracked by the Mood Tracker API by storing the </w:t>
+      </w:r>
+      <w:proofErr w:type="spellStart"/>
+      <w:r>
+        <w:rPr>
+          <w:sz w:val="22"/>
+          <w:szCs w:val="22"/>
+        </w:rPr>
+        <w:t>moodId</w:t>
+      </w:r>
+      <w:proofErr w:type="spellEnd"/>
+      <w:r>
+        <w:rPr>
+          <w:sz w:val="22"/>
+          <w:szCs w:val="22"/>
+        </w:rPr>
+        <w:t>.</w:t>
+      </w:r>
+    </w:p>
+    <w:p>
+      <w:pPr>
+        <w:numPr>
+          <w:ilvl w:val="0"/>
+          <w:numId w:val="21"/>
+        </w:numPr>
+        <w:rPr>
+          <w:sz w:val="22"/>
+          <w:szCs w:val="22"/>
+        </w:rPr>
+      </w:pPr>
+      <w:r>
+        <w:rPr>
+          <w:sz w:val="22"/>
+          <w:szCs w:val="22"/>
+        </w:rPr>
+        <w:t>Connection Logic: Set up connection logic between your backend (Node.js) and MongoDB, using a library like Mongoose for easier data handling.</w:t>
+      </w:r>
+    </w:p>
+    <w:p>
+      <w:pPr>
+        <w:rPr>
+          <w:sz w:val="22"/>
+          <w:szCs w:val="22"/>
+        </w:rPr>
+      </w:pPr>
+      <w:r>
+        <w:rPr>
+          <w:sz w:val="22"/>
+          <w:szCs w:val="22"/>
+        </w:rPr>
+        <w:t>4. Frontend Implementation</w:t>
+      </w:r>
+    </w:p>
+    <w:p>
+      <w:pPr>
+        <w:numPr>
+          <w:ilvl w:val="0"/>
+          <w:numId w:val="22"/>
+        </w:numPr>
+        <w:rPr>
+          <w:sz w:val="22"/>
+          <w:szCs w:val="22"/>
+        </w:rPr>
+      </w:pPr>
+      <w:r>
+        <w:rPr>
+          <w:sz w:val="22"/>
+          <w:szCs w:val="22"/>
+        </w:rPr>
+        <w:t xml:space="preserve">React Native Forms: Use React Native to create forms for users to submit their journal entries. </w:t>
+      </w:r>
+    </w:p>
+    <w:p>
+      <w:pPr>
+        <w:numPr>
+          <w:ilvl w:val="0"/>
+          <w:numId w:val="22"/>
+        </w:numPr>
+        <w:rPr>
+          <w:sz w:val="22"/>
+          <w:szCs w:val="22"/>
+        </w:rPr>
+      </w:pPr>
+      <w:r>
+        <w:rPr>
+          <w:sz w:val="22"/>
+          <w:szCs w:val="22"/>
+        </w:rPr>
+        <w:t>State Management: Implement state management (e.g., using Redux) to manage the journal entries within your app, ensuring that updates to the journal are reflected in the UI immediately.</w:t>
+      </w:r>
+    </w:p>
+    <w:p>
+      <w:pPr>
+        <w:rPr>
+          <w:sz w:val="22"/>
+          <w:szCs w:val="22"/>
+        </w:rPr>
+      </w:pPr>
+      <w:r>
+        <w:rPr>
+          <w:sz w:val="22"/>
+          <w:szCs w:val="22"/>
+        </w:rPr>
+        <w:t>5. API Communication</w:t>
+      </w:r>
+    </w:p>
+    <w:p>
+      <w:pPr>
+        <w:numPr>
+          <w:ilvl w:val="0"/>
+          <w:numId w:val="23"/>
+        </w:numPr>
+        <w:rPr>
+          <w:sz w:val="22"/>
+          <w:szCs w:val="22"/>
+        </w:rPr>
+      </w:pPr>
+      <w:r>
+        <w:rPr>
+          <w:sz w:val="22"/>
+          <w:szCs w:val="22"/>
+        </w:rPr>
+        <w:t>Axios or Fetch API: Use Axios or the Fetch API to handle HTTP requests to your backend server. This will enable your app to send and receive data from the journal API endpoints.</w:t>
+      </w:r>
+    </w:p>
+    <w:p>
+      <w:pPr>
+        <w:numPr>
+          <w:ilvl w:val="0"/>
+          <w:numId w:val="23"/>
+        </w:numPr>
+        <w:rPr>
+          <w:sz w:val="22"/>
+          <w:szCs w:val="22"/>
+        </w:rPr>
+      </w:pPr>
+      <w:r>
+        <w:rPr>
+          <w:sz w:val="22"/>
+          <w:szCs w:val="22"/>
+        </w:rPr>
+        <w:t>Mood Tracking Integration: When a user logs their mood, capture the mood ID and store it with the corresponding journal entry. This linkage allows users to reflect on how their mood correlates with their written thoughts.</w:t>
+      </w:r>
+    </w:p>
+    <w:p>
+      <w:pPr>
+        <w:rPr>
+          <w:sz w:val="22"/>
+          <w:szCs w:val="22"/>
+        </w:rPr>
+      </w:pPr>
+      <w:r>
+        <w:rPr>
+          <w:sz w:val="22"/>
+          <w:szCs w:val="22"/>
+        </w:rPr>
+        <w:t xml:space="preserve">Calendar API </w:t>
+      </w:r>
+    </w:p>
+    <w:p>
+      <w:pPr>
+        <w:pStyle w:val="ListParagraph"/>
+        <w:numPr>
+          <w:ilvl w:val="0"/>
+          <w:numId w:val="26"/>
+        </w:numPr>
+        <w:rPr>
+          <w:sz w:val="22"/>
+          <w:szCs w:val="22"/>
+        </w:rPr>
+      </w:pPr>
+      <w:r>
+        <w:rPr>
+          <w:sz w:val="22"/>
+          <w:szCs w:val="22"/>
+        </w:rPr>
+        <w:t xml:space="preserve">Integrating a calendar API can enhance the journaling feature by allowing users to select dates easily when logging their mood or journal entries. </w:t>
+      </w:r>
+    </w:p>
+    <w:p>
+      <w:pPr>
+        <w:pStyle w:val="ListParagraph"/>
+        <w:numPr>
+          <w:ilvl w:val="0"/>
+          <w:numId w:val="26"/>
+        </w:numPr>
+        <w:rPr>
+          <w:sz w:val="22"/>
+          <w:szCs w:val="22"/>
+        </w:rPr>
+      </w:pPr>
+      <w:r>
+        <w:rPr>
+          <w:sz w:val="22"/>
+          <w:szCs w:val="22"/>
+        </w:rPr>
+        <w:t xml:space="preserve">A calendar view can provide a visual representation of mood data, helping users identify trends over time. </w:t>
+      </w:r>
+    </w:p>
+    <w:p>
+      <w:pPr>
+        <w:pStyle w:val="ListParagraph"/>
+        <w:numPr>
+          <w:ilvl w:val="0"/>
+          <w:numId w:val="26"/>
+        </w:numPr>
+        <w:rPr>
+          <w:sz w:val="22"/>
+          <w:szCs w:val="22"/>
+        </w:rPr>
+      </w:pPr>
+      <w:r>
+        <w:rPr>
+          <w:sz w:val="22"/>
+          <w:szCs w:val="22"/>
+        </w:rPr>
+        <w:t>The calendar API can also facilitate reminders for users to log their moods consistently, increasing engagement with the app.</w:t>
+      </w:r>
+    </w:p>
+    <w:p>
+      <w:pPr>
+        <w:rPr>
+          <w:sz w:val="22"/>
+          <w:szCs w:val="22"/>
+        </w:rPr>
+      </w:pPr>
+      <w:r>
+        <w:rPr>
+          <w:sz w:val="22"/>
+          <w:szCs w:val="22"/>
+        </w:rPr>
+        <w:t>6. Security Measures</w:t>
+      </w:r>
+    </w:p>
+    <w:p>
+      <w:pPr>
+        <w:numPr>
+          <w:ilvl w:val="0"/>
+          <w:numId w:val="24"/>
+        </w:numPr>
+        <w:rPr>
+          <w:sz w:val="22"/>
+          <w:szCs w:val="22"/>
+        </w:rPr>
+      </w:pPr>
+      <w:r>
+        <w:rPr>
+          <w:sz w:val="22"/>
+          <w:szCs w:val="22"/>
+        </w:rPr>
+        <w:t>User Authentication: Ensure that users are authenticated before accessing their journal entries. Use methods like JWT for secure authentication.</w:t>
+      </w:r>
+    </w:p>
+    <w:p>
+      <w:pPr>
+        <w:numPr>
+          <w:ilvl w:val="0"/>
+          <w:numId w:val="24"/>
+        </w:numPr>
+        <w:rPr>
+          <w:sz w:val="22"/>
+          <w:szCs w:val="22"/>
+        </w:rPr>
+      </w:pPr>
+      <w:r>
+        <w:rPr>
+          <w:sz w:val="22"/>
+          <w:szCs w:val="22"/>
+        </w:rPr>
+        <w:t>Data Validation: Implement input validation both on the client and server sides to protect against malicious entries.</w:t>
+      </w:r>
+    </w:p>
+    <w:p>
+      <w:pPr>
+        <w:rPr>
+          <w:sz w:val="22"/>
+          <w:szCs w:val="22"/>
+        </w:rPr>
+      </w:pPr>
+      <w:r>
+        <w:rPr>
+          <w:sz w:val="22"/>
+          <w:szCs w:val="22"/>
+        </w:rPr>
+        <w:t>7. Testing and Iteration</w:t>
+      </w:r>
+    </w:p>
+    <w:p>
+      <w:pPr>
+        <w:numPr>
+          <w:ilvl w:val="0"/>
+          <w:numId w:val="25"/>
+        </w:numPr>
+        <w:rPr>
+          <w:sz w:val="22"/>
+          <w:szCs w:val="22"/>
+        </w:rPr>
+      </w:pPr>
+      <w:r>
+        <w:rPr>
+          <w:sz w:val="22"/>
+          <w:szCs w:val="22"/>
+        </w:rPr>
+        <w:t>User Testing: Conduct user testing to ensure the journal feature is intuitive and meets user needs. Gather feedback for improvements.</w:t>
+      </w:r>
+    </w:p>
+    <w:p>
+      <w:pPr>
+        <w:numPr>
+          <w:ilvl w:val="0"/>
+          <w:numId w:val="25"/>
+        </w:numPr>
+        <w:rPr>
+          <w:sz w:val="22"/>
+          <w:szCs w:val="22"/>
+        </w:rPr>
+      </w:pPr>
+      <w:r>
+        <w:rPr>
+          <w:sz w:val="22"/>
+          <w:szCs w:val="22"/>
+        </w:rPr>
+        <w:t>Iterate on Design: Use the feedback to iterate on your design and functionality, making adjustments to the UI or features as necessary.</w:t>
+      </w:r>
+    </w:p>
     <w:p/>
     <w:p>
       <w:pPr>
@@ -5389,7 +6025,7 @@
           <w:numId w:val="0"/>
         </w:numPr>
       </w:pPr>
-      <w:bookmarkStart w:id="7" w:name="_Toc180069361"/>
+      <w:bookmarkStart w:id="10" w:name="_Toc180607068"/>
       <w:r>
         <w:rPr>
           <w:noProof/>
@@ -5453,14 +6089,14 @@
       <w:r>
         <w:t>Design Template</w:t>
       </w:r>
-      <w:bookmarkEnd w:id="7"/>
+      <w:bookmarkEnd w:id="10"/>
       <w:r>
         <w:br w:type="page"/>
       </w:r>
     </w:p>
-    <w:bookmarkStart w:id="8" w:name="_Bibliography" w:displacedByCustomXml="next"/>
-    <w:bookmarkEnd w:id="8" w:displacedByCustomXml="next"/>
-    <w:bookmarkStart w:id="9" w:name="_Toc180069362" w:displacedByCustomXml="next"/>
+    <w:bookmarkStart w:id="11" w:name="_Bibliography" w:displacedByCustomXml="next"/>
+    <w:bookmarkEnd w:id="11" w:displacedByCustomXml="next"/>
+    <w:bookmarkStart w:id="12" w:name="_Toc180607069" w:displacedByCustomXml="next"/>
     <w:sdt>
       <w:sdtPr>
         <w:rPr>
@@ -5495,7 +6131,7 @@
             </w:rPr>
             <w:t>Bibliography</w:t>
           </w:r>
-          <w:bookmarkEnd w:id="9"/>
+          <w:bookmarkEnd w:id="12"/>
         </w:p>
         <w:p/>
         <w:sdt>
@@ -5584,41 +6220,6 @@
               </w:r>
             </w:p>
             <w:p>
-              <w:pPr>
-                <w:pStyle w:val="Bibliography"/>
-                <w:rPr>
-                  <w:noProof/>
-                </w:rPr>
-              </w:pPr>
-              <w:r>
-                <w:rPr>
-                  <w:noProof/>
-                </w:rPr>
-                <w:t xml:space="preserve">ThavinduUshan, 2024. [Online] </w:t>
-              </w:r>
-              <w:r>
-                <w:rPr>
-                  <w:noProof/>
-                </w:rPr>
-                <w:br/>
-                <w:t xml:space="preserve">Available at: </w:t>
-              </w:r>
-              <w:r>
-                <w:rPr>
-                  <w:noProof/>
-                  <w:u w:val="single"/>
-                </w:rPr>
-                <w:t>https://github.com/ThavinduUshan/EmoSense</w:t>
-              </w:r>
-              <w:r>
-                <w:rPr>
-                  <w:noProof/>
-                </w:rPr>
-                <w:br/>
-                <w:t>[Accessed October 2024].</w:t>
-              </w:r>
-            </w:p>
-            <w:p>
               <w:r>
                 <w:rPr>
                   <w:rStyle w:val="Hyperlink"/>
@@ -6730,6 +7331,155 @@
     </w:lvl>
   </w:abstractNum>
   <w:abstractNum w:abstractNumId="8" w15:restartNumberingAfterBreak="0">
+    <w:nsid w:val="2BE660EE"/>
+    <w:multiLevelType w:val="multilevel"/>
+    <w:tmpl w:val="CA664F90"/>
+    <w:lvl w:ilvl="0">
+      <w:start w:val="1"/>
+      <w:numFmt w:val="bullet"/>
+      <w:lvlText w:val=""/>
+      <w:lvlJc w:val="left"/>
+      <w:pPr>
+        <w:tabs>
+          <w:tab w:val="num" w:pos="720"/>
+        </w:tabs>
+        <w:ind w:left="720" w:hanging="360"/>
+      </w:pPr>
+      <w:rPr>
+        <w:rFonts w:ascii="Symbol" w:hAnsi="Symbol" w:hint="default"/>
+        <w:sz w:val="20"/>
+      </w:rPr>
+    </w:lvl>
+    <w:lvl w:ilvl="1" w:tentative="1">
+      <w:start w:val="1"/>
+      <w:numFmt w:val="bullet"/>
+      <w:lvlText w:val="o"/>
+      <w:lvlJc w:val="left"/>
+      <w:pPr>
+        <w:tabs>
+          <w:tab w:val="num" w:pos="1440"/>
+        </w:tabs>
+        <w:ind w:left="1440" w:hanging="360"/>
+      </w:pPr>
+      <w:rPr>
+        <w:rFonts w:ascii="Courier New" w:hAnsi="Courier New" w:hint="default"/>
+        <w:sz w:val="20"/>
+      </w:rPr>
+    </w:lvl>
+    <w:lvl w:ilvl="2" w:tentative="1">
+      <w:start w:val="1"/>
+      <w:numFmt w:val="bullet"/>
+      <w:lvlText w:val=""/>
+      <w:lvlJc w:val="left"/>
+      <w:pPr>
+        <w:tabs>
+          <w:tab w:val="num" w:pos="2160"/>
+        </w:tabs>
+        <w:ind w:left="2160" w:hanging="360"/>
+      </w:pPr>
+      <w:rPr>
+        <w:rFonts w:ascii="Wingdings" w:hAnsi="Wingdings" w:hint="default"/>
+        <w:sz w:val="20"/>
+      </w:rPr>
+    </w:lvl>
+    <w:lvl w:ilvl="3" w:tentative="1">
+      <w:start w:val="1"/>
+      <w:numFmt w:val="bullet"/>
+      <w:lvlText w:val=""/>
+      <w:lvlJc w:val="left"/>
+      <w:pPr>
+        <w:tabs>
+          <w:tab w:val="num" w:pos="2880"/>
+        </w:tabs>
+        <w:ind w:left="2880" w:hanging="360"/>
+      </w:pPr>
+      <w:rPr>
+        <w:rFonts w:ascii="Wingdings" w:hAnsi="Wingdings" w:hint="default"/>
+        <w:sz w:val="20"/>
+      </w:rPr>
+    </w:lvl>
+    <w:lvl w:ilvl="4" w:tentative="1">
+      <w:start w:val="1"/>
+      <w:numFmt w:val="bullet"/>
+      <w:lvlText w:val=""/>
+      <w:lvlJc w:val="left"/>
+      <w:pPr>
+        <w:tabs>
+          <w:tab w:val="num" w:pos="3600"/>
+        </w:tabs>
+        <w:ind w:left="3600" w:hanging="360"/>
+      </w:pPr>
+      <w:rPr>
+        <w:rFonts w:ascii="Wingdings" w:hAnsi="Wingdings" w:hint="default"/>
+        <w:sz w:val="20"/>
+      </w:rPr>
+    </w:lvl>
+    <w:lvl w:ilvl="5" w:tentative="1">
+      <w:start w:val="1"/>
+      <w:numFmt w:val="bullet"/>
+      <w:lvlText w:val=""/>
+      <w:lvlJc w:val="left"/>
+      <w:pPr>
+        <w:tabs>
+          <w:tab w:val="num" w:pos="4320"/>
+        </w:tabs>
+        <w:ind w:left="4320" w:hanging="360"/>
+      </w:pPr>
+      <w:rPr>
+        <w:rFonts w:ascii="Wingdings" w:hAnsi="Wingdings" w:hint="default"/>
+        <w:sz w:val="20"/>
+      </w:rPr>
+    </w:lvl>
+    <w:lvl w:ilvl="6" w:tentative="1">
+      <w:start w:val="1"/>
+      <w:numFmt w:val="bullet"/>
+      <w:lvlText w:val=""/>
+      <w:lvlJc w:val="left"/>
+      <w:pPr>
+        <w:tabs>
+          <w:tab w:val="num" w:pos="5040"/>
+        </w:tabs>
+        <w:ind w:left="5040" w:hanging="360"/>
+      </w:pPr>
+      <w:rPr>
+        <w:rFonts w:ascii="Wingdings" w:hAnsi="Wingdings" w:hint="default"/>
+        <w:sz w:val="20"/>
+      </w:rPr>
+    </w:lvl>
+    <w:lvl w:ilvl="7" w:tentative="1">
+      <w:start w:val="1"/>
+      <w:numFmt w:val="bullet"/>
+      <w:lvlText w:val=""/>
+      <w:lvlJc w:val="left"/>
+      <w:pPr>
+        <w:tabs>
+          <w:tab w:val="num" w:pos="5760"/>
+        </w:tabs>
+        <w:ind w:left="5760" w:hanging="360"/>
+      </w:pPr>
+      <w:rPr>
+        <w:rFonts w:ascii="Wingdings" w:hAnsi="Wingdings" w:hint="default"/>
+        <w:sz w:val="20"/>
+      </w:rPr>
+    </w:lvl>
+    <w:lvl w:ilvl="8" w:tentative="1">
+      <w:start w:val="1"/>
+      <w:numFmt w:val="bullet"/>
+      <w:lvlText w:val=""/>
+      <w:lvlJc w:val="left"/>
+      <w:pPr>
+        <w:tabs>
+          <w:tab w:val="num" w:pos="6480"/>
+        </w:tabs>
+        <w:ind w:left="6480" w:hanging="360"/>
+      </w:pPr>
+      <w:rPr>
+        <w:rFonts w:ascii="Wingdings" w:hAnsi="Wingdings" w:hint="default"/>
+        <w:sz w:val="20"/>
+      </w:rPr>
+    </w:lvl>
+  </w:abstractNum>
+  <w:abstractNum w:abstractNumId="9" w15:restartNumberingAfterBreak="0">
     <w:nsid w:val="31205097"/>
     <w:multiLevelType w:val="hybridMultilevel"/>
     <w:tmpl w:val="D6A88B22"/>
@@ -6842,7 +7592,156 @@
       </w:rPr>
     </w:lvl>
   </w:abstractNum>
-  <w:abstractNum w:abstractNumId="9" w15:restartNumberingAfterBreak="0">
+  <w:abstractNum w:abstractNumId="10" w15:restartNumberingAfterBreak="0">
+    <w:nsid w:val="3995395D"/>
+    <w:multiLevelType w:val="multilevel"/>
+    <w:tmpl w:val="D71CE2A0"/>
+    <w:lvl w:ilvl="0">
+      <w:start w:val="1"/>
+      <w:numFmt w:val="bullet"/>
+      <w:lvlText w:val=""/>
+      <w:lvlJc w:val="left"/>
+      <w:pPr>
+        <w:tabs>
+          <w:tab w:val="num" w:pos="720"/>
+        </w:tabs>
+        <w:ind w:left="720" w:hanging="360"/>
+      </w:pPr>
+      <w:rPr>
+        <w:rFonts w:ascii="Symbol" w:hAnsi="Symbol" w:hint="default"/>
+        <w:sz w:val="20"/>
+      </w:rPr>
+    </w:lvl>
+    <w:lvl w:ilvl="1" w:tentative="1">
+      <w:start w:val="1"/>
+      <w:numFmt w:val="bullet"/>
+      <w:lvlText w:val="o"/>
+      <w:lvlJc w:val="left"/>
+      <w:pPr>
+        <w:tabs>
+          <w:tab w:val="num" w:pos="1440"/>
+        </w:tabs>
+        <w:ind w:left="1440" w:hanging="360"/>
+      </w:pPr>
+      <w:rPr>
+        <w:rFonts w:ascii="Courier New" w:hAnsi="Courier New" w:hint="default"/>
+        <w:sz w:val="20"/>
+      </w:rPr>
+    </w:lvl>
+    <w:lvl w:ilvl="2" w:tentative="1">
+      <w:start w:val="1"/>
+      <w:numFmt w:val="bullet"/>
+      <w:lvlText w:val=""/>
+      <w:lvlJc w:val="left"/>
+      <w:pPr>
+        <w:tabs>
+          <w:tab w:val="num" w:pos="2160"/>
+        </w:tabs>
+        <w:ind w:left="2160" w:hanging="360"/>
+      </w:pPr>
+      <w:rPr>
+        <w:rFonts w:ascii="Wingdings" w:hAnsi="Wingdings" w:hint="default"/>
+        <w:sz w:val="20"/>
+      </w:rPr>
+    </w:lvl>
+    <w:lvl w:ilvl="3" w:tentative="1">
+      <w:start w:val="1"/>
+      <w:numFmt w:val="bullet"/>
+      <w:lvlText w:val=""/>
+      <w:lvlJc w:val="left"/>
+      <w:pPr>
+        <w:tabs>
+          <w:tab w:val="num" w:pos="2880"/>
+        </w:tabs>
+        <w:ind w:left="2880" w:hanging="360"/>
+      </w:pPr>
+      <w:rPr>
+        <w:rFonts w:ascii="Wingdings" w:hAnsi="Wingdings" w:hint="default"/>
+        <w:sz w:val="20"/>
+      </w:rPr>
+    </w:lvl>
+    <w:lvl w:ilvl="4" w:tentative="1">
+      <w:start w:val="1"/>
+      <w:numFmt w:val="bullet"/>
+      <w:lvlText w:val=""/>
+      <w:lvlJc w:val="left"/>
+      <w:pPr>
+        <w:tabs>
+          <w:tab w:val="num" w:pos="3600"/>
+        </w:tabs>
+        <w:ind w:left="3600" w:hanging="360"/>
+      </w:pPr>
+      <w:rPr>
+        <w:rFonts w:ascii="Wingdings" w:hAnsi="Wingdings" w:hint="default"/>
+        <w:sz w:val="20"/>
+      </w:rPr>
+    </w:lvl>
+    <w:lvl w:ilvl="5" w:tentative="1">
+      <w:start w:val="1"/>
+      <w:numFmt w:val="bullet"/>
+      <w:lvlText w:val=""/>
+      <w:lvlJc w:val="left"/>
+      <w:pPr>
+        <w:tabs>
+          <w:tab w:val="num" w:pos="4320"/>
+        </w:tabs>
+        <w:ind w:left="4320" w:hanging="360"/>
+      </w:pPr>
+      <w:rPr>
+        <w:rFonts w:ascii="Wingdings" w:hAnsi="Wingdings" w:hint="default"/>
+        <w:sz w:val="20"/>
+      </w:rPr>
+    </w:lvl>
+    <w:lvl w:ilvl="6" w:tentative="1">
+      <w:start w:val="1"/>
+      <w:numFmt w:val="bullet"/>
+      <w:lvlText w:val=""/>
+      <w:lvlJc w:val="left"/>
+      <w:pPr>
+        <w:tabs>
+          <w:tab w:val="num" w:pos="5040"/>
+        </w:tabs>
+        <w:ind w:left="5040" w:hanging="360"/>
+      </w:pPr>
+      <w:rPr>
+        <w:rFonts w:ascii="Wingdings" w:hAnsi="Wingdings" w:hint="default"/>
+        <w:sz w:val="20"/>
+      </w:rPr>
+    </w:lvl>
+    <w:lvl w:ilvl="7" w:tentative="1">
+      <w:start w:val="1"/>
+      <w:numFmt w:val="bullet"/>
+      <w:lvlText w:val=""/>
+      <w:lvlJc w:val="left"/>
+      <w:pPr>
+        <w:tabs>
+          <w:tab w:val="num" w:pos="5760"/>
+        </w:tabs>
+        <w:ind w:left="5760" w:hanging="360"/>
+      </w:pPr>
+      <w:rPr>
+        <w:rFonts w:ascii="Wingdings" w:hAnsi="Wingdings" w:hint="default"/>
+        <w:sz w:val="20"/>
+      </w:rPr>
+    </w:lvl>
+    <w:lvl w:ilvl="8" w:tentative="1">
+      <w:start w:val="1"/>
+      <w:numFmt w:val="bullet"/>
+      <w:lvlText w:val=""/>
+      <w:lvlJc w:val="left"/>
+      <w:pPr>
+        <w:tabs>
+          <w:tab w:val="num" w:pos="6480"/>
+        </w:tabs>
+        <w:ind w:left="6480" w:hanging="360"/>
+      </w:pPr>
+      <w:rPr>
+        <w:rFonts w:ascii="Wingdings" w:hAnsi="Wingdings" w:hint="default"/>
+        <w:sz w:val="20"/>
+      </w:rPr>
+    </w:lvl>
+  </w:abstractNum>
+  <w:abstractNum w:abstractNumId="11" w15:restartNumberingAfterBreak="0">
     <w:nsid w:val="3DA109A8"/>
     <w:multiLevelType w:val="hybridMultilevel"/>
     <w:tmpl w:val="511E3C66"/>
@@ -6955,7 +7854,7 @@
       </w:rPr>
     </w:lvl>
   </w:abstractNum>
-  <w:abstractNum w:abstractNumId="10" w15:restartNumberingAfterBreak="0">
+  <w:abstractNum w:abstractNumId="12" w15:restartNumberingAfterBreak="0">
     <w:nsid w:val="3E562BB5"/>
     <w:multiLevelType w:val="hybridMultilevel"/>
     <w:tmpl w:val="E6A6FE4E"/>
@@ -7068,7 +7967,156 @@
       </w:rPr>
     </w:lvl>
   </w:abstractNum>
-  <w:abstractNum w:abstractNumId="11" w15:restartNumberingAfterBreak="0">
+  <w:abstractNum w:abstractNumId="13" w15:restartNumberingAfterBreak="0">
+    <w:nsid w:val="4D7C629C"/>
+    <w:multiLevelType w:val="multilevel"/>
+    <w:tmpl w:val="A1DE60D6"/>
+    <w:lvl w:ilvl="0">
+      <w:start w:val="1"/>
+      <w:numFmt w:val="bullet"/>
+      <w:lvlText w:val=""/>
+      <w:lvlJc w:val="left"/>
+      <w:pPr>
+        <w:tabs>
+          <w:tab w:val="num" w:pos="720"/>
+        </w:tabs>
+        <w:ind w:left="720" w:hanging="360"/>
+      </w:pPr>
+      <w:rPr>
+        <w:rFonts w:ascii="Symbol" w:hAnsi="Symbol" w:hint="default"/>
+        <w:sz w:val="20"/>
+      </w:rPr>
+    </w:lvl>
+    <w:lvl w:ilvl="1" w:tentative="1">
+      <w:start w:val="1"/>
+      <w:numFmt w:val="bullet"/>
+      <w:lvlText w:val="o"/>
+      <w:lvlJc w:val="left"/>
+      <w:pPr>
+        <w:tabs>
+          <w:tab w:val="num" w:pos="1440"/>
+        </w:tabs>
+        <w:ind w:left="1440" w:hanging="360"/>
+      </w:pPr>
+      <w:rPr>
+        <w:rFonts w:ascii="Courier New" w:hAnsi="Courier New" w:hint="default"/>
+        <w:sz w:val="20"/>
+      </w:rPr>
+    </w:lvl>
+    <w:lvl w:ilvl="2" w:tentative="1">
+      <w:start w:val="1"/>
+      <w:numFmt w:val="bullet"/>
+      <w:lvlText w:val=""/>
+      <w:lvlJc w:val="left"/>
+      <w:pPr>
+        <w:tabs>
+          <w:tab w:val="num" w:pos="2160"/>
+        </w:tabs>
+        <w:ind w:left="2160" w:hanging="360"/>
+      </w:pPr>
+      <w:rPr>
+        <w:rFonts w:ascii="Wingdings" w:hAnsi="Wingdings" w:hint="default"/>
+        <w:sz w:val="20"/>
+      </w:rPr>
+    </w:lvl>
+    <w:lvl w:ilvl="3" w:tentative="1">
+      <w:start w:val="1"/>
+      <w:numFmt w:val="bullet"/>
+      <w:lvlText w:val=""/>
+      <w:lvlJc w:val="left"/>
+      <w:pPr>
+        <w:tabs>
+          <w:tab w:val="num" w:pos="2880"/>
+        </w:tabs>
+        <w:ind w:left="2880" w:hanging="360"/>
+      </w:pPr>
+      <w:rPr>
+        <w:rFonts w:ascii="Wingdings" w:hAnsi="Wingdings" w:hint="default"/>
+        <w:sz w:val="20"/>
+      </w:rPr>
+    </w:lvl>
+    <w:lvl w:ilvl="4" w:tentative="1">
+      <w:start w:val="1"/>
+      <w:numFmt w:val="bullet"/>
+      <w:lvlText w:val=""/>
+      <w:lvlJc w:val="left"/>
+      <w:pPr>
+        <w:tabs>
+          <w:tab w:val="num" w:pos="3600"/>
+        </w:tabs>
+        <w:ind w:left="3600" w:hanging="360"/>
+      </w:pPr>
+      <w:rPr>
+        <w:rFonts w:ascii="Wingdings" w:hAnsi="Wingdings" w:hint="default"/>
+        <w:sz w:val="20"/>
+      </w:rPr>
+    </w:lvl>
+    <w:lvl w:ilvl="5" w:tentative="1">
+      <w:start w:val="1"/>
+      <w:numFmt w:val="bullet"/>
+      <w:lvlText w:val=""/>
+      <w:lvlJc w:val="left"/>
+      <w:pPr>
+        <w:tabs>
+          <w:tab w:val="num" w:pos="4320"/>
+        </w:tabs>
+        <w:ind w:left="4320" w:hanging="360"/>
+      </w:pPr>
+      <w:rPr>
+        <w:rFonts w:ascii="Wingdings" w:hAnsi="Wingdings" w:hint="default"/>
+        <w:sz w:val="20"/>
+      </w:rPr>
+    </w:lvl>
+    <w:lvl w:ilvl="6" w:tentative="1">
+      <w:start w:val="1"/>
+      <w:numFmt w:val="bullet"/>
+      <w:lvlText w:val=""/>
+      <w:lvlJc w:val="left"/>
+      <w:pPr>
+        <w:tabs>
+          <w:tab w:val="num" w:pos="5040"/>
+        </w:tabs>
+        <w:ind w:left="5040" w:hanging="360"/>
+      </w:pPr>
+      <w:rPr>
+        <w:rFonts w:ascii="Wingdings" w:hAnsi="Wingdings" w:hint="default"/>
+        <w:sz w:val="20"/>
+      </w:rPr>
+    </w:lvl>
+    <w:lvl w:ilvl="7" w:tentative="1">
+      <w:start w:val="1"/>
+      <w:numFmt w:val="bullet"/>
+      <w:lvlText w:val=""/>
+      <w:lvlJc w:val="left"/>
+      <w:pPr>
+        <w:tabs>
+          <w:tab w:val="num" w:pos="5760"/>
+        </w:tabs>
+        <w:ind w:left="5760" w:hanging="360"/>
+      </w:pPr>
+      <w:rPr>
+        <w:rFonts w:ascii="Wingdings" w:hAnsi="Wingdings" w:hint="default"/>
+        <w:sz w:val="20"/>
+      </w:rPr>
+    </w:lvl>
+    <w:lvl w:ilvl="8" w:tentative="1">
+      <w:start w:val="1"/>
+      <w:numFmt w:val="bullet"/>
+      <w:lvlText w:val=""/>
+      <w:lvlJc w:val="left"/>
+      <w:pPr>
+        <w:tabs>
+          <w:tab w:val="num" w:pos="6480"/>
+        </w:tabs>
+        <w:ind w:left="6480" w:hanging="360"/>
+      </w:pPr>
+      <w:rPr>
+        <w:rFonts w:ascii="Wingdings" w:hAnsi="Wingdings" w:hint="default"/>
+        <w:sz w:val="20"/>
+      </w:rPr>
+    </w:lvl>
+  </w:abstractNum>
+  <w:abstractNum w:abstractNumId="14" w15:restartNumberingAfterBreak="0">
     <w:nsid w:val="5B064E7F"/>
     <w:multiLevelType w:val="multilevel"/>
     <w:tmpl w:val="18090029"/>
@@ -7172,7 +8220,418 @@
       </w:pPr>
     </w:lvl>
   </w:abstractNum>
-  <w:abstractNum w:abstractNumId="12" w15:restartNumberingAfterBreak="0">
+  <w:abstractNum w:abstractNumId="15" w15:restartNumberingAfterBreak="0">
+    <w:nsid w:val="5C4D5123"/>
+    <w:multiLevelType w:val="hybridMultilevel"/>
+    <w:tmpl w:val="D416DD82"/>
+    <w:lvl w:ilvl="0" w:tplc="18090001">
+      <w:start w:val="1"/>
+      <w:numFmt w:val="bullet"/>
+      <w:lvlText w:val=""/>
+      <w:lvlJc w:val="left"/>
+      <w:pPr>
+        <w:ind w:left="720" w:hanging="360"/>
+      </w:pPr>
+      <w:rPr>
+        <w:rFonts w:ascii="Symbol" w:hAnsi="Symbol" w:hint="default"/>
+      </w:rPr>
+    </w:lvl>
+    <w:lvl w:ilvl="1" w:tplc="18090003" w:tentative="1">
+      <w:start w:val="1"/>
+      <w:numFmt w:val="bullet"/>
+      <w:lvlText w:val="o"/>
+      <w:lvlJc w:val="left"/>
+      <w:pPr>
+        <w:ind w:left="1440" w:hanging="360"/>
+      </w:pPr>
+      <w:rPr>
+        <w:rFonts w:ascii="Courier New" w:hAnsi="Courier New" w:cs="Courier New" w:hint="default"/>
+      </w:rPr>
+    </w:lvl>
+    <w:lvl w:ilvl="2" w:tplc="18090005" w:tentative="1">
+      <w:start w:val="1"/>
+      <w:numFmt w:val="bullet"/>
+      <w:lvlText w:val=""/>
+      <w:lvlJc w:val="left"/>
+      <w:pPr>
+        <w:ind w:left="2160" w:hanging="360"/>
+      </w:pPr>
+      <w:rPr>
+        <w:rFonts w:ascii="Wingdings" w:hAnsi="Wingdings" w:hint="default"/>
+      </w:rPr>
+    </w:lvl>
+    <w:lvl w:ilvl="3" w:tplc="18090001" w:tentative="1">
+      <w:start w:val="1"/>
+      <w:numFmt w:val="bullet"/>
+      <w:lvlText w:val=""/>
+      <w:lvlJc w:val="left"/>
+      <w:pPr>
+        <w:ind w:left="2880" w:hanging="360"/>
+      </w:pPr>
+      <w:rPr>
+        <w:rFonts w:ascii="Symbol" w:hAnsi="Symbol" w:hint="default"/>
+      </w:rPr>
+    </w:lvl>
+    <w:lvl w:ilvl="4" w:tplc="18090003" w:tentative="1">
+      <w:start w:val="1"/>
+      <w:numFmt w:val="bullet"/>
+      <w:lvlText w:val="o"/>
+      <w:lvlJc w:val="left"/>
+      <w:pPr>
+        <w:ind w:left="3600" w:hanging="360"/>
+      </w:pPr>
+      <w:rPr>
+        <w:rFonts w:ascii="Courier New" w:hAnsi="Courier New" w:cs="Courier New" w:hint="default"/>
+      </w:rPr>
+    </w:lvl>
+    <w:lvl w:ilvl="5" w:tplc="18090005" w:tentative="1">
+      <w:start w:val="1"/>
+      <w:numFmt w:val="bullet"/>
+      <w:lvlText w:val=""/>
+      <w:lvlJc w:val="left"/>
+      <w:pPr>
+        <w:ind w:left="4320" w:hanging="360"/>
+      </w:pPr>
+      <w:rPr>
+        <w:rFonts w:ascii="Wingdings" w:hAnsi="Wingdings" w:hint="default"/>
+      </w:rPr>
+    </w:lvl>
+    <w:lvl w:ilvl="6" w:tplc="18090001" w:tentative="1">
+      <w:start w:val="1"/>
+      <w:numFmt w:val="bullet"/>
+      <w:lvlText w:val=""/>
+      <w:lvlJc w:val="left"/>
+      <w:pPr>
+        <w:ind w:left="5040" w:hanging="360"/>
+      </w:pPr>
+      <w:rPr>
+        <w:rFonts w:ascii="Symbol" w:hAnsi="Symbol" w:hint="default"/>
+      </w:rPr>
+    </w:lvl>
+    <w:lvl w:ilvl="7" w:tplc="18090003" w:tentative="1">
+      <w:start w:val="1"/>
+      <w:numFmt w:val="bullet"/>
+      <w:lvlText w:val="o"/>
+      <w:lvlJc w:val="left"/>
+      <w:pPr>
+        <w:ind w:left="5760" w:hanging="360"/>
+      </w:pPr>
+      <w:rPr>
+        <w:rFonts w:ascii="Courier New" w:hAnsi="Courier New" w:cs="Courier New" w:hint="default"/>
+      </w:rPr>
+    </w:lvl>
+    <w:lvl w:ilvl="8" w:tplc="18090005" w:tentative="1">
+      <w:start w:val="1"/>
+      <w:numFmt w:val="bullet"/>
+      <w:lvlText w:val=""/>
+      <w:lvlJc w:val="left"/>
+      <w:pPr>
+        <w:ind w:left="6480" w:hanging="360"/>
+      </w:pPr>
+      <w:rPr>
+        <w:rFonts w:ascii="Wingdings" w:hAnsi="Wingdings" w:hint="default"/>
+      </w:rPr>
+    </w:lvl>
+  </w:abstractNum>
+  <w:abstractNum w:abstractNumId="16" w15:restartNumberingAfterBreak="0">
+    <w:nsid w:val="60EE4CCC"/>
+    <w:multiLevelType w:val="multilevel"/>
+    <w:tmpl w:val="EF761C4A"/>
+    <w:lvl w:ilvl="0">
+      <w:start w:val="1"/>
+      <w:numFmt w:val="bullet"/>
+      <w:lvlText w:val=""/>
+      <w:lvlJc w:val="left"/>
+      <w:pPr>
+        <w:tabs>
+          <w:tab w:val="num" w:pos="720"/>
+        </w:tabs>
+        <w:ind w:left="720" w:hanging="360"/>
+      </w:pPr>
+      <w:rPr>
+        <w:rFonts w:ascii="Symbol" w:hAnsi="Symbol" w:hint="default"/>
+        <w:sz w:val="20"/>
+      </w:rPr>
+    </w:lvl>
+    <w:lvl w:ilvl="1" w:tentative="1">
+      <w:start w:val="1"/>
+      <w:numFmt w:val="bullet"/>
+      <w:lvlText w:val="o"/>
+      <w:lvlJc w:val="left"/>
+      <w:pPr>
+        <w:tabs>
+          <w:tab w:val="num" w:pos="1440"/>
+        </w:tabs>
+        <w:ind w:left="1440" w:hanging="360"/>
+      </w:pPr>
+      <w:rPr>
+        <w:rFonts w:ascii="Courier New" w:hAnsi="Courier New" w:hint="default"/>
+        <w:sz w:val="20"/>
+      </w:rPr>
+    </w:lvl>
+    <w:lvl w:ilvl="2" w:tentative="1">
+      <w:start w:val="1"/>
+      <w:numFmt w:val="bullet"/>
+      <w:lvlText w:val=""/>
+      <w:lvlJc w:val="left"/>
+      <w:pPr>
+        <w:tabs>
+          <w:tab w:val="num" w:pos="2160"/>
+        </w:tabs>
+        <w:ind w:left="2160" w:hanging="360"/>
+      </w:pPr>
+      <w:rPr>
+        <w:rFonts w:ascii="Wingdings" w:hAnsi="Wingdings" w:hint="default"/>
+        <w:sz w:val="20"/>
+      </w:rPr>
+    </w:lvl>
+    <w:lvl w:ilvl="3" w:tentative="1">
+      <w:start w:val="1"/>
+      <w:numFmt w:val="bullet"/>
+      <w:lvlText w:val=""/>
+      <w:lvlJc w:val="left"/>
+      <w:pPr>
+        <w:tabs>
+          <w:tab w:val="num" w:pos="2880"/>
+        </w:tabs>
+        <w:ind w:left="2880" w:hanging="360"/>
+      </w:pPr>
+      <w:rPr>
+        <w:rFonts w:ascii="Wingdings" w:hAnsi="Wingdings" w:hint="default"/>
+        <w:sz w:val="20"/>
+      </w:rPr>
+    </w:lvl>
+    <w:lvl w:ilvl="4" w:tentative="1">
+      <w:start w:val="1"/>
+      <w:numFmt w:val="bullet"/>
+      <w:lvlText w:val=""/>
+      <w:lvlJc w:val="left"/>
+      <w:pPr>
+        <w:tabs>
+          <w:tab w:val="num" w:pos="3600"/>
+        </w:tabs>
+        <w:ind w:left="3600" w:hanging="360"/>
+      </w:pPr>
+      <w:rPr>
+        <w:rFonts w:ascii="Wingdings" w:hAnsi="Wingdings" w:hint="default"/>
+        <w:sz w:val="20"/>
+      </w:rPr>
+    </w:lvl>
+    <w:lvl w:ilvl="5" w:tentative="1">
+      <w:start w:val="1"/>
+      <w:numFmt w:val="bullet"/>
+      <w:lvlText w:val=""/>
+      <w:lvlJc w:val="left"/>
+      <w:pPr>
+        <w:tabs>
+          <w:tab w:val="num" w:pos="4320"/>
+        </w:tabs>
+        <w:ind w:left="4320" w:hanging="360"/>
+      </w:pPr>
+      <w:rPr>
+        <w:rFonts w:ascii="Wingdings" w:hAnsi="Wingdings" w:hint="default"/>
+        <w:sz w:val="20"/>
+      </w:rPr>
+    </w:lvl>
+    <w:lvl w:ilvl="6" w:tentative="1">
+      <w:start w:val="1"/>
+      <w:numFmt w:val="bullet"/>
+      <w:lvlText w:val=""/>
+      <w:lvlJc w:val="left"/>
+      <w:pPr>
+        <w:tabs>
+          <w:tab w:val="num" w:pos="5040"/>
+        </w:tabs>
+        <w:ind w:left="5040" w:hanging="360"/>
+      </w:pPr>
+      <w:rPr>
+        <w:rFonts w:ascii="Wingdings" w:hAnsi="Wingdings" w:hint="default"/>
+        <w:sz w:val="20"/>
+      </w:rPr>
+    </w:lvl>
+    <w:lvl w:ilvl="7" w:tentative="1">
+      <w:start w:val="1"/>
+      <w:numFmt w:val="bullet"/>
+      <w:lvlText w:val=""/>
+      <w:lvlJc w:val="left"/>
+      <w:pPr>
+        <w:tabs>
+          <w:tab w:val="num" w:pos="5760"/>
+        </w:tabs>
+        <w:ind w:left="5760" w:hanging="360"/>
+      </w:pPr>
+      <w:rPr>
+        <w:rFonts w:ascii="Wingdings" w:hAnsi="Wingdings" w:hint="default"/>
+        <w:sz w:val="20"/>
+      </w:rPr>
+    </w:lvl>
+    <w:lvl w:ilvl="8" w:tentative="1">
+      <w:start w:val="1"/>
+      <w:numFmt w:val="bullet"/>
+      <w:lvlText w:val=""/>
+      <w:lvlJc w:val="left"/>
+      <w:pPr>
+        <w:tabs>
+          <w:tab w:val="num" w:pos="6480"/>
+        </w:tabs>
+        <w:ind w:left="6480" w:hanging="360"/>
+      </w:pPr>
+      <w:rPr>
+        <w:rFonts w:ascii="Wingdings" w:hAnsi="Wingdings" w:hint="default"/>
+        <w:sz w:val="20"/>
+      </w:rPr>
+    </w:lvl>
+  </w:abstractNum>
+  <w:abstractNum w:abstractNumId="17" w15:restartNumberingAfterBreak="0">
+    <w:nsid w:val="61F94A12"/>
+    <w:multiLevelType w:val="multilevel"/>
+    <w:tmpl w:val="9E440B7A"/>
+    <w:lvl w:ilvl="0">
+      <w:start w:val="1"/>
+      <w:numFmt w:val="bullet"/>
+      <w:lvlText w:val=""/>
+      <w:lvlJc w:val="left"/>
+      <w:pPr>
+        <w:tabs>
+          <w:tab w:val="num" w:pos="720"/>
+        </w:tabs>
+        <w:ind w:left="720" w:hanging="360"/>
+      </w:pPr>
+      <w:rPr>
+        <w:rFonts w:ascii="Symbol" w:hAnsi="Symbol" w:hint="default"/>
+        <w:sz w:val="20"/>
+      </w:rPr>
+    </w:lvl>
+    <w:lvl w:ilvl="1" w:tentative="1">
+      <w:start w:val="1"/>
+      <w:numFmt w:val="bullet"/>
+      <w:lvlText w:val="o"/>
+      <w:lvlJc w:val="left"/>
+      <w:pPr>
+        <w:tabs>
+          <w:tab w:val="num" w:pos="1440"/>
+        </w:tabs>
+        <w:ind w:left="1440" w:hanging="360"/>
+      </w:pPr>
+      <w:rPr>
+        <w:rFonts w:ascii="Courier New" w:hAnsi="Courier New" w:hint="default"/>
+        <w:sz w:val="20"/>
+      </w:rPr>
+    </w:lvl>
+    <w:lvl w:ilvl="2" w:tentative="1">
+      <w:start w:val="1"/>
+      <w:numFmt w:val="bullet"/>
+      <w:lvlText w:val=""/>
+      <w:lvlJc w:val="left"/>
+      <w:pPr>
+        <w:tabs>
+          <w:tab w:val="num" w:pos="2160"/>
+        </w:tabs>
+        <w:ind w:left="2160" w:hanging="360"/>
+      </w:pPr>
+      <w:rPr>
+        <w:rFonts w:ascii="Wingdings" w:hAnsi="Wingdings" w:hint="default"/>
+        <w:sz w:val="20"/>
+      </w:rPr>
+    </w:lvl>
+    <w:lvl w:ilvl="3" w:tentative="1">
+      <w:start w:val="1"/>
+      <w:numFmt w:val="bullet"/>
+      <w:lvlText w:val=""/>
+      <w:lvlJc w:val="left"/>
+      <w:pPr>
+        <w:tabs>
+          <w:tab w:val="num" w:pos="2880"/>
+        </w:tabs>
+        <w:ind w:left="2880" w:hanging="360"/>
+      </w:pPr>
+      <w:rPr>
+        <w:rFonts w:ascii="Wingdings" w:hAnsi="Wingdings" w:hint="default"/>
+        <w:sz w:val="20"/>
+      </w:rPr>
+    </w:lvl>
+    <w:lvl w:ilvl="4" w:tentative="1">
+      <w:start w:val="1"/>
+      <w:numFmt w:val="bullet"/>
+      <w:lvlText w:val=""/>
+      <w:lvlJc w:val="left"/>
+      <w:pPr>
+        <w:tabs>
+          <w:tab w:val="num" w:pos="3600"/>
+        </w:tabs>
+        <w:ind w:left="3600" w:hanging="360"/>
+      </w:pPr>
+      <w:rPr>
+        <w:rFonts w:ascii="Wingdings" w:hAnsi="Wingdings" w:hint="default"/>
+        <w:sz w:val="20"/>
+      </w:rPr>
+    </w:lvl>
+    <w:lvl w:ilvl="5" w:tentative="1">
+      <w:start w:val="1"/>
+      <w:numFmt w:val="bullet"/>
+      <w:lvlText w:val=""/>
+      <w:lvlJc w:val="left"/>
+      <w:pPr>
+        <w:tabs>
+          <w:tab w:val="num" w:pos="4320"/>
+        </w:tabs>
+        <w:ind w:left="4320" w:hanging="360"/>
+      </w:pPr>
+      <w:rPr>
+        <w:rFonts w:ascii="Wingdings" w:hAnsi="Wingdings" w:hint="default"/>
+        <w:sz w:val="20"/>
+      </w:rPr>
+    </w:lvl>
+    <w:lvl w:ilvl="6" w:tentative="1">
+      <w:start w:val="1"/>
+      <w:numFmt w:val="bullet"/>
+      <w:lvlText w:val=""/>
+      <w:lvlJc w:val="left"/>
+      <w:pPr>
+        <w:tabs>
+          <w:tab w:val="num" w:pos="5040"/>
+        </w:tabs>
+        <w:ind w:left="5040" w:hanging="360"/>
+      </w:pPr>
+      <w:rPr>
+        <w:rFonts w:ascii="Wingdings" w:hAnsi="Wingdings" w:hint="default"/>
+        <w:sz w:val="20"/>
+      </w:rPr>
+    </w:lvl>
+    <w:lvl w:ilvl="7" w:tentative="1">
+      <w:start w:val="1"/>
+      <w:numFmt w:val="bullet"/>
+      <w:lvlText w:val=""/>
+      <w:lvlJc w:val="left"/>
+      <w:pPr>
+        <w:tabs>
+          <w:tab w:val="num" w:pos="5760"/>
+        </w:tabs>
+        <w:ind w:left="5760" w:hanging="360"/>
+      </w:pPr>
+      <w:rPr>
+        <w:rFonts w:ascii="Wingdings" w:hAnsi="Wingdings" w:hint="default"/>
+        <w:sz w:val="20"/>
+      </w:rPr>
+    </w:lvl>
+    <w:lvl w:ilvl="8" w:tentative="1">
+      <w:start w:val="1"/>
+      <w:numFmt w:val="bullet"/>
+      <w:lvlText w:val=""/>
+      <w:lvlJc w:val="left"/>
+      <w:pPr>
+        <w:tabs>
+          <w:tab w:val="num" w:pos="6480"/>
+        </w:tabs>
+        <w:ind w:left="6480" w:hanging="360"/>
+      </w:pPr>
+      <w:rPr>
+        <w:rFonts w:ascii="Wingdings" w:hAnsi="Wingdings" w:hint="default"/>
+        <w:sz w:val="20"/>
+      </w:rPr>
+    </w:lvl>
+  </w:abstractNum>
+  <w:abstractNum w:abstractNumId="18" w15:restartNumberingAfterBreak="0">
     <w:nsid w:val="6D216C32"/>
     <w:multiLevelType w:val="multilevel"/>
     <w:tmpl w:val="6F544B14"/>
@@ -7321,7 +8780,305 @@
       </w:rPr>
     </w:lvl>
   </w:abstractNum>
-  <w:abstractNum w:abstractNumId="13" w15:restartNumberingAfterBreak="0">
+  <w:abstractNum w:abstractNumId="19" w15:restartNumberingAfterBreak="0">
+    <w:nsid w:val="711045A7"/>
+    <w:multiLevelType w:val="multilevel"/>
+    <w:tmpl w:val="91FE6248"/>
+    <w:lvl w:ilvl="0">
+      <w:start w:val="1"/>
+      <w:numFmt w:val="bullet"/>
+      <w:lvlText w:val=""/>
+      <w:lvlJc w:val="left"/>
+      <w:pPr>
+        <w:tabs>
+          <w:tab w:val="num" w:pos="720"/>
+        </w:tabs>
+        <w:ind w:left="720" w:hanging="360"/>
+      </w:pPr>
+      <w:rPr>
+        <w:rFonts w:ascii="Symbol" w:hAnsi="Symbol" w:hint="default"/>
+        <w:sz w:val="20"/>
+      </w:rPr>
+    </w:lvl>
+    <w:lvl w:ilvl="1" w:tentative="1">
+      <w:start w:val="1"/>
+      <w:numFmt w:val="bullet"/>
+      <w:lvlText w:val="o"/>
+      <w:lvlJc w:val="left"/>
+      <w:pPr>
+        <w:tabs>
+          <w:tab w:val="num" w:pos="1440"/>
+        </w:tabs>
+        <w:ind w:left="1440" w:hanging="360"/>
+      </w:pPr>
+      <w:rPr>
+        <w:rFonts w:ascii="Courier New" w:hAnsi="Courier New" w:hint="default"/>
+        <w:sz w:val="20"/>
+      </w:rPr>
+    </w:lvl>
+    <w:lvl w:ilvl="2" w:tentative="1">
+      <w:start w:val="1"/>
+      <w:numFmt w:val="bullet"/>
+      <w:lvlText w:val=""/>
+      <w:lvlJc w:val="left"/>
+      <w:pPr>
+        <w:tabs>
+          <w:tab w:val="num" w:pos="2160"/>
+        </w:tabs>
+        <w:ind w:left="2160" w:hanging="360"/>
+      </w:pPr>
+      <w:rPr>
+        <w:rFonts w:ascii="Wingdings" w:hAnsi="Wingdings" w:hint="default"/>
+        <w:sz w:val="20"/>
+      </w:rPr>
+    </w:lvl>
+    <w:lvl w:ilvl="3" w:tentative="1">
+      <w:start w:val="1"/>
+      <w:numFmt w:val="bullet"/>
+      <w:lvlText w:val=""/>
+      <w:lvlJc w:val="left"/>
+      <w:pPr>
+        <w:tabs>
+          <w:tab w:val="num" w:pos="2880"/>
+        </w:tabs>
+        <w:ind w:left="2880" w:hanging="360"/>
+      </w:pPr>
+      <w:rPr>
+        <w:rFonts w:ascii="Wingdings" w:hAnsi="Wingdings" w:hint="default"/>
+        <w:sz w:val="20"/>
+      </w:rPr>
+    </w:lvl>
+    <w:lvl w:ilvl="4" w:tentative="1">
+      <w:start w:val="1"/>
+      <w:numFmt w:val="bullet"/>
+      <w:lvlText w:val=""/>
+      <w:lvlJc w:val="left"/>
+      <w:pPr>
+        <w:tabs>
+          <w:tab w:val="num" w:pos="3600"/>
+        </w:tabs>
+        <w:ind w:left="3600" w:hanging="360"/>
+      </w:pPr>
+      <w:rPr>
+        <w:rFonts w:ascii="Wingdings" w:hAnsi="Wingdings" w:hint="default"/>
+        <w:sz w:val="20"/>
+      </w:rPr>
+    </w:lvl>
+    <w:lvl w:ilvl="5" w:tentative="1">
+      <w:start w:val="1"/>
+      <w:numFmt w:val="bullet"/>
+      <w:lvlText w:val=""/>
+      <w:lvlJc w:val="left"/>
+      <w:pPr>
+        <w:tabs>
+          <w:tab w:val="num" w:pos="4320"/>
+        </w:tabs>
+        <w:ind w:left="4320" w:hanging="360"/>
+      </w:pPr>
+      <w:rPr>
+        <w:rFonts w:ascii="Wingdings" w:hAnsi="Wingdings" w:hint="default"/>
+        <w:sz w:val="20"/>
+      </w:rPr>
+    </w:lvl>
+    <w:lvl w:ilvl="6" w:tentative="1">
+      <w:start w:val="1"/>
+      <w:numFmt w:val="bullet"/>
+      <w:lvlText w:val=""/>
+      <w:lvlJc w:val="left"/>
+      <w:pPr>
+        <w:tabs>
+          <w:tab w:val="num" w:pos="5040"/>
+        </w:tabs>
+        <w:ind w:left="5040" w:hanging="360"/>
+      </w:pPr>
+      <w:rPr>
+        <w:rFonts w:ascii="Wingdings" w:hAnsi="Wingdings" w:hint="default"/>
+        <w:sz w:val="20"/>
+      </w:rPr>
+    </w:lvl>
+    <w:lvl w:ilvl="7" w:tentative="1">
+      <w:start w:val="1"/>
+      <w:numFmt w:val="bullet"/>
+      <w:lvlText w:val=""/>
+      <w:lvlJc w:val="left"/>
+      <w:pPr>
+        <w:tabs>
+          <w:tab w:val="num" w:pos="5760"/>
+        </w:tabs>
+        <w:ind w:left="5760" w:hanging="360"/>
+      </w:pPr>
+      <w:rPr>
+        <w:rFonts w:ascii="Wingdings" w:hAnsi="Wingdings" w:hint="default"/>
+        <w:sz w:val="20"/>
+      </w:rPr>
+    </w:lvl>
+    <w:lvl w:ilvl="8" w:tentative="1">
+      <w:start w:val="1"/>
+      <w:numFmt w:val="bullet"/>
+      <w:lvlText w:val=""/>
+      <w:lvlJc w:val="left"/>
+      <w:pPr>
+        <w:tabs>
+          <w:tab w:val="num" w:pos="6480"/>
+        </w:tabs>
+        <w:ind w:left="6480" w:hanging="360"/>
+      </w:pPr>
+      <w:rPr>
+        <w:rFonts w:ascii="Wingdings" w:hAnsi="Wingdings" w:hint="default"/>
+        <w:sz w:val="20"/>
+      </w:rPr>
+    </w:lvl>
+  </w:abstractNum>
+  <w:abstractNum w:abstractNumId="20" w15:restartNumberingAfterBreak="0">
+    <w:nsid w:val="77E9669D"/>
+    <w:multiLevelType w:val="multilevel"/>
+    <w:tmpl w:val="C2DC271A"/>
+    <w:lvl w:ilvl="0">
+      <w:start w:val="1"/>
+      <w:numFmt w:val="bullet"/>
+      <w:lvlText w:val=""/>
+      <w:lvlJc w:val="left"/>
+      <w:pPr>
+        <w:tabs>
+          <w:tab w:val="num" w:pos="720"/>
+        </w:tabs>
+        <w:ind w:left="720" w:hanging="360"/>
+      </w:pPr>
+      <w:rPr>
+        <w:rFonts w:ascii="Symbol" w:hAnsi="Symbol" w:hint="default"/>
+        <w:sz w:val="20"/>
+      </w:rPr>
+    </w:lvl>
+    <w:lvl w:ilvl="1" w:tentative="1">
+      <w:start w:val="1"/>
+      <w:numFmt w:val="bullet"/>
+      <w:lvlText w:val="o"/>
+      <w:lvlJc w:val="left"/>
+      <w:pPr>
+        <w:tabs>
+          <w:tab w:val="num" w:pos="1440"/>
+        </w:tabs>
+        <w:ind w:left="1440" w:hanging="360"/>
+      </w:pPr>
+      <w:rPr>
+        <w:rFonts w:ascii="Courier New" w:hAnsi="Courier New" w:hint="default"/>
+        <w:sz w:val="20"/>
+      </w:rPr>
+    </w:lvl>
+    <w:lvl w:ilvl="2" w:tentative="1">
+      <w:start w:val="1"/>
+      <w:numFmt w:val="bullet"/>
+      <w:lvlText w:val=""/>
+      <w:lvlJc w:val="left"/>
+      <w:pPr>
+        <w:tabs>
+          <w:tab w:val="num" w:pos="2160"/>
+        </w:tabs>
+        <w:ind w:left="2160" w:hanging="360"/>
+      </w:pPr>
+      <w:rPr>
+        <w:rFonts w:ascii="Wingdings" w:hAnsi="Wingdings" w:hint="default"/>
+        <w:sz w:val="20"/>
+      </w:rPr>
+    </w:lvl>
+    <w:lvl w:ilvl="3" w:tentative="1">
+      <w:start w:val="1"/>
+      <w:numFmt w:val="bullet"/>
+      <w:lvlText w:val=""/>
+      <w:lvlJc w:val="left"/>
+      <w:pPr>
+        <w:tabs>
+          <w:tab w:val="num" w:pos="2880"/>
+        </w:tabs>
+        <w:ind w:left="2880" w:hanging="360"/>
+      </w:pPr>
+      <w:rPr>
+        <w:rFonts w:ascii="Wingdings" w:hAnsi="Wingdings" w:hint="default"/>
+        <w:sz w:val="20"/>
+      </w:rPr>
+    </w:lvl>
+    <w:lvl w:ilvl="4" w:tentative="1">
+      <w:start w:val="1"/>
+      <w:numFmt w:val="bullet"/>
+      <w:lvlText w:val=""/>
+      <w:lvlJc w:val="left"/>
+      <w:pPr>
+        <w:tabs>
+          <w:tab w:val="num" w:pos="3600"/>
+        </w:tabs>
+        <w:ind w:left="3600" w:hanging="360"/>
+      </w:pPr>
+      <w:rPr>
+        <w:rFonts w:ascii="Wingdings" w:hAnsi="Wingdings" w:hint="default"/>
+        <w:sz w:val="20"/>
+      </w:rPr>
+    </w:lvl>
+    <w:lvl w:ilvl="5" w:tentative="1">
+      <w:start w:val="1"/>
+      <w:numFmt w:val="bullet"/>
+      <w:lvlText w:val=""/>
+      <w:lvlJc w:val="left"/>
+      <w:pPr>
+        <w:tabs>
+          <w:tab w:val="num" w:pos="4320"/>
+        </w:tabs>
+        <w:ind w:left="4320" w:hanging="360"/>
+      </w:pPr>
+      <w:rPr>
+        <w:rFonts w:ascii="Wingdings" w:hAnsi="Wingdings" w:hint="default"/>
+        <w:sz w:val="20"/>
+      </w:rPr>
+    </w:lvl>
+    <w:lvl w:ilvl="6" w:tentative="1">
+      <w:start w:val="1"/>
+      <w:numFmt w:val="bullet"/>
+      <w:lvlText w:val=""/>
+      <w:lvlJc w:val="left"/>
+      <w:pPr>
+        <w:tabs>
+          <w:tab w:val="num" w:pos="5040"/>
+        </w:tabs>
+        <w:ind w:left="5040" w:hanging="360"/>
+      </w:pPr>
+      <w:rPr>
+        <w:rFonts w:ascii="Wingdings" w:hAnsi="Wingdings" w:hint="default"/>
+        <w:sz w:val="20"/>
+      </w:rPr>
+    </w:lvl>
+    <w:lvl w:ilvl="7" w:tentative="1">
+      <w:start w:val="1"/>
+      <w:numFmt w:val="bullet"/>
+      <w:lvlText w:val=""/>
+      <w:lvlJc w:val="left"/>
+      <w:pPr>
+        <w:tabs>
+          <w:tab w:val="num" w:pos="5760"/>
+        </w:tabs>
+        <w:ind w:left="5760" w:hanging="360"/>
+      </w:pPr>
+      <w:rPr>
+        <w:rFonts w:ascii="Wingdings" w:hAnsi="Wingdings" w:hint="default"/>
+        <w:sz w:val="20"/>
+      </w:rPr>
+    </w:lvl>
+    <w:lvl w:ilvl="8" w:tentative="1">
+      <w:start w:val="1"/>
+      <w:numFmt w:val="bullet"/>
+      <w:lvlText w:val=""/>
+      <w:lvlJc w:val="left"/>
+      <w:pPr>
+        <w:tabs>
+          <w:tab w:val="num" w:pos="6480"/>
+        </w:tabs>
+        <w:ind w:left="6480" w:hanging="360"/>
+      </w:pPr>
+      <w:rPr>
+        <w:rFonts w:ascii="Wingdings" w:hAnsi="Wingdings" w:hint="default"/>
+        <w:sz w:val="20"/>
+      </w:rPr>
+    </w:lvl>
+  </w:abstractNum>
+  <w:abstractNum w:abstractNumId="21" w15:restartNumberingAfterBreak="0">
     <w:nsid w:val="7A2B215F"/>
     <w:multiLevelType w:val="hybridMultilevel"/>
     <w:tmpl w:val="E482E7AA"/>
@@ -7434,7 +9191,7 @@
       </w:rPr>
     </w:lvl>
   </w:abstractNum>
-  <w:abstractNum w:abstractNumId="14" w15:restartNumberingAfterBreak="0">
+  <w:abstractNum w:abstractNumId="22" w15:restartNumberingAfterBreak="0">
     <w:nsid w:val="7C1B5FA0"/>
     <w:multiLevelType w:val="hybridMultilevel"/>
     <w:tmpl w:val="6A0011C4"/>
@@ -7547,7 +9304,7 @@
       </w:rPr>
     </w:lvl>
   </w:abstractNum>
-  <w:abstractNum w:abstractNumId="15" w15:restartNumberingAfterBreak="0">
+  <w:abstractNum w:abstractNumId="23" w15:restartNumberingAfterBreak="0">
     <w:nsid w:val="7C6D2F60"/>
     <w:multiLevelType w:val="hybridMultilevel"/>
     <w:tmpl w:val="61F8FEA4"/>
@@ -7660,7 +9417,7 @@
       </w:rPr>
     </w:lvl>
   </w:abstractNum>
-  <w:abstractNum w:abstractNumId="16" w15:restartNumberingAfterBreak="0">
+  <w:abstractNum w:abstractNumId="24" w15:restartNumberingAfterBreak="0">
     <w:nsid w:val="7DCB19D2"/>
     <w:multiLevelType w:val="hybridMultilevel"/>
     <w:tmpl w:val="A5D45A96"/>
@@ -7773,7 +9530,7 @@
       </w:rPr>
     </w:lvl>
   </w:abstractNum>
-  <w:abstractNum w:abstractNumId="17" w15:restartNumberingAfterBreak="0">
+  <w:abstractNum w:abstractNumId="25" w15:restartNumberingAfterBreak="0">
     <w:nsid w:val="7E5B312E"/>
     <w:multiLevelType w:val="multilevel"/>
     <w:tmpl w:val="C456AC92"/>
@@ -7893,31 +9650,31 @@
     <w:abstractNumId w:val="3"/>
   </w:num>
   <w:num w:numId="3" w16cid:durableId="557329022">
-    <w:abstractNumId w:val="11"/>
+    <w:abstractNumId w:val="14"/>
   </w:num>
   <w:num w:numId="4" w16cid:durableId="2131048083">
-    <w:abstractNumId w:val="12"/>
+    <w:abstractNumId w:val="18"/>
   </w:num>
   <w:num w:numId="5" w16cid:durableId="1792900754">
-    <w:abstractNumId w:val="16"/>
+    <w:abstractNumId w:val="24"/>
   </w:num>
   <w:num w:numId="6" w16cid:durableId="1986469051">
-    <w:abstractNumId w:val="13"/>
+    <w:abstractNumId w:val="21"/>
   </w:num>
   <w:num w:numId="7" w16cid:durableId="787698316">
     <w:abstractNumId w:val="1"/>
   </w:num>
   <w:num w:numId="8" w16cid:durableId="319845261">
-    <w:abstractNumId w:val="10"/>
+    <w:abstractNumId w:val="12"/>
   </w:num>
   <w:num w:numId="9" w16cid:durableId="635378567">
-    <w:abstractNumId w:val="9"/>
+    <w:abstractNumId w:val="11"/>
   </w:num>
   <w:num w:numId="10" w16cid:durableId="1975862903">
     <w:abstractNumId w:val="0"/>
   </w:num>
   <w:num w:numId="11" w16cid:durableId="1888296750">
-    <w:abstractNumId w:val="17"/>
+    <w:abstractNumId w:val="25"/>
   </w:num>
   <w:num w:numId="12" w16cid:durableId="1393382675">
     <w:abstractNumId w:val="6"/>
@@ -7929,15 +9686,39 @@
     <w:abstractNumId w:val="7"/>
   </w:num>
   <w:num w:numId="15" w16cid:durableId="696202169">
-    <w:abstractNumId w:val="14"/>
+    <w:abstractNumId w:val="22"/>
   </w:num>
   <w:num w:numId="16" w16cid:durableId="625894804">
-    <w:abstractNumId w:val="8"/>
+    <w:abstractNumId w:val="9"/>
   </w:num>
   <w:num w:numId="17" w16cid:durableId="967131006">
     <w:abstractNumId w:val="2"/>
   </w:num>
   <w:num w:numId="18" w16cid:durableId="1389959812">
+    <w:abstractNumId w:val="23"/>
+  </w:num>
+  <w:num w:numId="19" w16cid:durableId="1750886526">
+    <w:abstractNumId w:val="10"/>
+  </w:num>
+  <w:num w:numId="20" w16cid:durableId="1787313947">
+    <w:abstractNumId w:val="19"/>
+  </w:num>
+  <w:num w:numId="21" w16cid:durableId="1535656479">
+    <w:abstractNumId w:val="8"/>
+  </w:num>
+  <w:num w:numId="22" w16cid:durableId="1239248963">
+    <w:abstractNumId w:val="17"/>
+  </w:num>
+  <w:num w:numId="23" w16cid:durableId="1223255912">
+    <w:abstractNumId w:val="20"/>
+  </w:num>
+  <w:num w:numId="24" w16cid:durableId="1201438606">
+    <w:abstractNumId w:val="16"/>
+  </w:num>
+  <w:num w:numId="25" w16cid:durableId="647587415">
+    <w:abstractNumId w:val="13"/>
+  </w:num>
+  <w:num w:numId="26" w16cid:durableId="780874730">
     <w:abstractNumId w:val="15"/>
   </w:num>
 </w:numbering>
@@ -8579,6 +10360,7 @@
   <w:style w:type="character" w:default="1" w:styleId="DefaultParagraphFont">
     <w:name w:val="Default Paragraph Font"/>
     <w:uiPriority w:val="1"/>
+    <w:semiHidden/>
     <w:unhideWhenUsed/>
   </w:style>
   <w:style w:type="table" w:default="1" w:styleId="TableNormal">
@@ -9198,6 +10980,7 @@
     <w:rsid w:val="0045470E"/>
     <w:rsid w:val="006E5E6C"/>
     <w:rsid w:val="00953A6E"/>
+    <w:rsid w:val="00AB4331"/>
     <w:rsid w:val="00BC144A"/>
     <w:rsid w:val="00BC15D0"/>
     <w:rsid w:val="00C360B2"/>
@@ -10010,26 +11793,6 @@
     </b:Author>
     <b:RefOrder>1</b:RefOrder>
   </b:Source>
-  <b:Source>
-    <b:Tag>Tha24</b:Tag>
-    <b:SourceType>InternetSite</b:SourceType>
-    <b:Guid>{BE1345ED-15B1-49E3-A2DD-901BF852BCE0}</b:Guid>
-    <b:LCID>en-IE</b:LCID>
-    <b:Author>
-      <b:Author>
-        <b:NameList>
-          <b:Person>
-            <b:Last>ThavinduUshan</b:Last>
-          </b:Person>
-        </b:NameList>
-      </b:Author>
-    </b:Author>
-    <b:Year>2024</b:Year>
-    <b:YearAccessed>2024</b:YearAccessed>
-    <b:MonthAccessed>October</b:MonthAccessed>
-    <b:URL>https://github.com/ThavinduUshan/EmoSense</b:URL>
-    <b:RefOrder>2</b:RefOrder>
-  </b:Source>
 </b:Sources>
 </file>
 
@@ -10042,7 +11805,7 @@
 </file>
 
 <file path=customXml/itemProps2.xml><?xml version="1.0" encoding="utf-8"?>
-<ds:datastoreItem xmlns:ds="http://schemas.openxmlformats.org/officeDocument/2006/customXml" ds:itemID="{028F1B04-A821-49EE-A4B1-E7D8E7A3ACD5}">
+<ds:datastoreItem xmlns:ds="http://schemas.openxmlformats.org/officeDocument/2006/customXml" ds:itemID="{7810816A-7BAB-46AF-A106-2F7D6FAABD6D}">
   <ds:schemaRefs>
     <ds:schemaRef ds:uri="http://schemas.openxmlformats.org/officeDocument/2006/bibliography"/>
   </ds:schemaRefs>

</xml_diff>